<commit_message>
space added in #
</commit_message>
<xml_diff>
--- a/MscIT/Semester 2/MordenNetworking/Practical 1/MN Practcial_1 worksheet.docx
+++ b/MscIT/Semester 2/MordenNetworking/Practical 1/MN Practcial_1 worksheet.docx
@@ -336,79 +336,109 @@
           <w:sz w:val="24"/>
           <w:szCs w:val="24"/>
         </w:rPr>
-        <w:t>R1#</w:t>
-      </w:r>
-    </w:p>
-    <w:p>
-      <w:pPr>
-        <w:spacing w:after="0"/>
-        <w:rPr>
-          <w:rFonts w:ascii="Times New Roman" w:hAnsi="Times New Roman" w:cs="Times New Roman"/>
-          <w:sz w:val="24"/>
-          <w:szCs w:val="24"/>
-        </w:rPr>
-      </w:pPr>
-      <w:r>
-        <w:rPr>
-          <w:rFonts w:ascii="Times New Roman" w:hAnsi="Times New Roman" w:cs="Times New Roman"/>
-          <w:sz w:val="24"/>
-          <w:szCs w:val="24"/>
-        </w:rPr>
-        <w:t>R1#conf t</w:t>
-      </w:r>
-    </w:p>
-    <w:p>
-      <w:pPr>
-        <w:spacing w:after="0"/>
-        <w:rPr>
-          <w:rFonts w:ascii="Times New Roman" w:hAnsi="Times New Roman" w:cs="Times New Roman"/>
-          <w:sz w:val="24"/>
-          <w:szCs w:val="24"/>
-        </w:rPr>
-      </w:pPr>
-      <w:r>
-        <w:rPr>
-          <w:rFonts w:ascii="Times New Roman" w:hAnsi="Times New Roman" w:cs="Times New Roman"/>
-          <w:sz w:val="24"/>
-          <w:szCs w:val="24"/>
-        </w:rPr>
-        <w:t>R1(config)#int s1/0</w:t>
-      </w:r>
-    </w:p>
-    <w:p>
-      <w:pPr>
-        <w:spacing w:after="0"/>
-        <w:rPr>
-          <w:rFonts w:ascii="Times New Roman" w:hAnsi="Times New Roman" w:cs="Times New Roman"/>
-          <w:sz w:val="24"/>
-          <w:szCs w:val="24"/>
-        </w:rPr>
-      </w:pPr>
-      <w:r>
-        <w:rPr>
-          <w:rFonts w:ascii="Times New Roman" w:hAnsi="Times New Roman" w:cs="Times New Roman"/>
-          <w:sz w:val="24"/>
-          <w:szCs w:val="24"/>
-        </w:rPr>
-        <w:t>R1(config-if)#ip add 209.165.201.1 255.255.255.0</w:t>
-      </w:r>
-    </w:p>
-    <w:p>
-      <w:pPr>
-        <w:spacing w:after="0"/>
-        <w:rPr>
-          <w:rFonts w:ascii="Times New Roman" w:hAnsi="Times New Roman" w:cs="Times New Roman"/>
-          <w:sz w:val="24"/>
-          <w:szCs w:val="24"/>
-        </w:rPr>
-      </w:pPr>
-      <w:r>
-        <w:rPr>
-          <w:rFonts w:ascii="Times New Roman" w:hAnsi="Times New Roman" w:cs="Times New Roman"/>
-          <w:sz w:val="24"/>
-          <w:szCs w:val="24"/>
-        </w:rPr>
-        <w:t xml:space="preserve">R1(config-if)#no </w:t>
+        <w:t>R1</w:t>
+      </w:r>
+      <w:r>
+        <w:rPr>
+          <w:rFonts w:ascii="Times New Roman" w:hAnsi="Times New Roman" w:cs="Times New Roman"/>
+          <w:sz w:val="24"/>
+          <w:szCs w:val="24"/>
+        </w:rPr>
+        <w:t xml:space="preserve">  #  </w:t>
+      </w:r>
+    </w:p>
+    <w:p>
+      <w:pPr>
+        <w:spacing w:after="0"/>
+        <w:rPr>
+          <w:rFonts w:ascii="Times New Roman" w:hAnsi="Times New Roman" w:cs="Times New Roman"/>
+          <w:sz w:val="24"/>
+          <w:szCs w:val="24"/>
+        </w:rPr>
+      </w:pPr>
+      <w:r>
+        <w:rPr>
+          <w:rFonts w:ascii="Times New Roman" w:hAnsi="Times New Roman" w:cs="Times New Roman"/>
+          <w:sz w:val="24"/>
+          <w:szCs w:val="24"/>
+        </w:rPr>
+        <w:t>R1</w:t>
+      </w:r>
+      <w:r>
+        <w:rPr>
+          <w:rFonts w:ascii="Times New Roman" w:hAnsi="Times New Roman" w:cs="Times New Roman"/>
+          <w:sz w:val="24"/>
+          <w:szCs w:val="24"/>
+        </w:rPr>
+        <w:t xml:space="preserve">  #  </w:t>
+      </w:r>
+      <w:r>
+        <w:rPr>
+          <w:rFonts w:ascii="Times New Roman" w:hAnsi="Times New Roman" w:cs="Times New Roman"/>
+          <w:sz w:val="24"/>
+          <w:szCs w:val="24"/>
+        </w:rPr>
+        <w:t>conf t</w:t>
+      </w:r>
+    </w:p>
+    <w:p>
+      <w:pPr>
+        <w:spacing w:after="0"/>
+        <w:rPr>
+          <w:rFonts w:ascii="Times New Roman" w:hAnsi="Times New Roman" w:cs="Times New Roman"/>
+          <w:sz w:val="24"/>
+          <w:szCs w:val="24"/>
+        </w:rPr>
+      </w:pPr>
+      <w:r>
+        <w:rPr>
+          <w:rFonts w:ascii="Times New Roman" w:hAnsi="Times New Roman" w:cs="Times New Roman"/>
+          <w:sz w:val="24"/>
+          <w:szCs w:val="24"/>
+        </w:rPr>
+        <w:t>R1(config)</w:t>
+      </w:r>
+      <w:r>
+        <w:rPr>
+          <w:rFonts w:ascii="Times New Roman" w:hAnsi="Times New Roman" w:cs="Times New Roman"/>
+          <w:sz w:val="24"/>
+          <w:szCs w:val="24"/>
+        </w:rPr>
+        <w:t xml:space="preserve">  #  </w:t>
+      </w:r>
+      <w:r>
+        <w:rPr>
+          <w:rFonts w:ascii="Times New Roman" w:hAnsi="Times New Roman" w:cs="Times New Roman"/>
+          <w:sz w:val="24"/>
+          <w:szCs w:val="24"/>
+        </w:rPr>
+        <w:t>int s1/0</w:t>
+      </w:r>
+    </w:p>
+    <w:p>
+      <w:pPr>
+        <w:spacing w:after="0"/>
+        <w:rPr>
+          <w:rFonts w:ascii="Times New Roman" w:hAnsi="Times New Roman" w:cs="Times New Roman"/>
+          <w:sz w:val="24"/>
+          <w:szCs w:val="24"/>
+        </w:rPr>
+      </w:pPr>
+      <w:r>
+        <w:rPr>
+          <w:rFonts w:ascii="Times New Roman" w:hAnsi="Times New Roman" w:cs="Times New Roman"/>
+          <w:sz w:val="24"/>
+          <w:szCs w:val="24"/>
+        </w:rPr>
+        <w:t>R1(config-if)</w:t>
+      </w:r>
+      <w:r>
+        <w:rPr>
+          <w:rFonts w:ascii="Times New Roman" w:hAnsi="Times New Roman" w:cs="Times New Roman"/>
+          <w:sz w:val="24"/>
+          <w:szCs w:val="24"/>
+        </w:rPr>
+        <w:t xml:space="preserve">  #  </w:t>
       </w:r>
       <w:proofErr w:type="spellStart"/>
       <w:r>
@@ -417,6 +447,58 @@
           <w:sz w:val="24"/>
           <w:szCs w:val="24"/>
         </w:rPr>
+        <w:t>ip</w:t>
+      </w:r>
+      <w:proofErr w:type="spellEnd"/>
+      <w:r>
+        <w:rPr>
+          <w:rFonts w:ascii="Times New Roman" w:hAnsi="Times New Roman" w:cs="Times New Roman"/>
+          <w:sz w:val="24"/>
+          <w:szCs w:val="24"/>
+        </w:rPr>
+        <w:t xml:space="preserve"> add 209.165.201.1 255.255.255.0</w:t>
+      </w:r>
+    </w:p>
+    <w:p>
+      <w:pPr>
+        <w:spacing w:after="0"/>
+        <w:rPr>
+          <w:rFonts w:ascii="Times New Roman" w:hAnsi="Times New Roman" w:cs="Times New Roman"/>
+          <w:sz w:val="24"/>
+          <w:szCs w:val="24"/>
+        </w:rPr>
+      </w:pPr>
+      <w:r>
+        <w:rPr>
+          <w:rFonts w:ascii="Times New Roman" w:hAnsi="Times New Roman" w:cs="Times New Roman"/>
+          <w:sz w:val="24"/>
+          <w:szCs w:val="24"/>
+        </w:rPr>
+        <w:t>R1(config-if)</w:t>
+      </w:r>
+      <w:r>
+        <w:rPr>
+          <w:rFonts w:ascii="Times New Roman" w:hAnsi="Times New Roman" w:cs="Times New Roman"/>
+          <w:sz w:val="24"/>
+          <w:szCs w:val="24"/>
+        </w:rPr>
+        <w:t xml:space="preserve">  #  </w:t>
+      </w:r>
+      <w:r>
+        <w:rPr>
+          <w:rFonts w:ascii="Times New Roman" w:hAnsi="Times New Roman" w:cs="Times New Roman"/>
+          <w:sz w:val="24"/>
+          <w:szCs w:val="24"/>
+        </w:rPr>
+        <w:t xml:space="preserve">no </w:t>
+      </w:r>
+      <w:proofErr w:type="spellStart"/>
+      <w:r>
+        <w:rPr>
+          <w:rFonts w:ascii="Times New Roman" w:hAnsi="Times New Roman" w:cs="Times New Roman"/>
+          <w:sz w:val="24"/>
+          <w:szCs w:val="24"/>
+        </w:rPr>
         <w:t>sh</w:t>
       </w:r>
       <w:proofErr w:type="spellEnd"/>
@@ -436,7 +518,15 @@
           <w:sz w:val="24"/>
           <w:szCs w:val="24"/>
         </w:rPr>
-        <w:t>R1(config-if)#</w:t>
+        <w:t>R1(config-if)</w:t>
+      </w:r>
+      <w:r>
+        <w:rPr>
+          <w:rFonts w:ascii="Times New Roman" w:hAnsi="Times New Roman" w:cs="Times New Roman"/>
+          <w:sz w:val="24"/>
+          <w:szCs w:val="24"/>
+        </w:rPr>
+        <w:t xml:space="preserve">  #  </w:t>
       </w:r>
     </w:p>
     <w:p>
@@ -455,43 +545,49 @@
           <w:szCs w:val="24"/>
         </w:rPr>
         <w:lastRenderedPageBreak/>
-        <w:t>R1(config-if)#int s1/1</w:t>
-      </w:r>
-    </w:p>
-    <w:p>
-      <w:pPr>
-        <w:spacing w:after="0"/>
-        <w:rPr>
-          <w:rFonts w:ascii="Times New Roman" w:hAnsi="Times New Roman" w:cs="Times New Roman"/>
-          <w:sz w:val="24"/>
-          <w:szCs w:val="24"/>
-        </w:rPr>
-      </w:pPr>
-      <w:r>
-        <w:rPr>
-          <w:rFonts w:ascii="Times New Roman" w:hAnsi="Times New Roman" w:cs="Times New Roman"/>
-          <w:sz w:val="24"/>
-          <w:szCs w:val="24"/>
-        </w:rPr>
-        <w:t>R1(config-if)#ip add 209.165.202.1 255.255.255.0</w:t>
-      </w:r>
-    </w:p>
-    <w:p>
-      <w:pPr>
-        <w:spacing w:after="0"/>
-        <w:rPr>
-          <w:rFonts w:ascii="Times New Roman" w:hAnsi="Times New Roman" w:cs="Times New Roman"/>
-          <w:sz w:val="24"/>
-          <w:szCs w:val="24"/>
-        </w:rPr>
-      </w:pPr>
-      <w:r>
-        <w:rPr>
-          <w:rFonts w:ascii="Times New Roman" w:hAnsi="Times New Roman" w:cs="Times New Roman"/>
-          <w:sz w:val="24"/>
-          <w:szCs w:val="24"/>
-        </w:rPr>
-        <w:t xml:space="preserve">R1(config-if)#no </w:t>
+        <w:t>R1(config-if)</w:t>
+      </w:r>
+      <w:r>
+        <w:rPr>
+          <w:rFonts w:ascii="Times New Roman" w:hAnsi="Times New Roman" w:cs="Times New Roman"/>
+          <w:sz w:val="24"/>
+          <w:szCs w:val="24"/>
+        </w:rPr>
+        <w:t xml:space="preserve">  #  </w:t>
+      </w:r>
+      <w:r>
+        <w:rPr>
+          <w:rFonts w:ascii="Times New Roman" w:hAnsi="Times New Roman" w:cs="Times New Roman"/>
+          <w:sz w:val="24"/>
+          <w:szCs w:val="24"/>
+        </w:rPr>
+        <w:t>int s1/1</w:t>
+      </w:r>
+    </w:p>
+    <w:p>
+      <w:pPr>
+        <w:spacing w:after="0"/>
+        <w:rPr>
+          <w:rFonts w:ascii="Times New Roman" w:hAnsi="Times New Roman" w:cs="Times New Roman"/>
+          <w:sz w:val="24"/>
+          <w:szCs w:val="24"/>
+        </w:rPr>
+      </w:pPr>
+      <w:r>
+        <w:rPr>
+          <w:rFonts w:ascii="Times New Roman" w:hAnsi="Times New Roman" w:cs="Times New Roman"/>
+          <w:sz w:val="24"/>
+          <w:szCs w:val="24"/>
+        </w:rPr>
+        <w:t>R1(config-if)</w:t>
+      </w:r>
+      <w:r>
+        <w:rPr>
+          <w:rFonts w:ascii="Times New Roman" w:hAnsi="Times New Roman" w:cs="Times New Roman"/>
+          <w:sz w:val="24"/>
+          <w:szCs w:val="24"/>
+        </w:rPr>
+        <w:t xml:space="preserve">  #  </w:t>
       </w:r>
       <w:proofErr w:type="spellStart"/>
       <w:r>
@@ -500,6 +596,58 @@
           <w:sz w:val="24"/>
           <w:szCs w:val="24"/>
         </w:rPr>
+        <w:t>ip</w:t>
+      </w:r>
+      <w:proofErr w:type="spellEnd"/>
+      <w:r>
+        <w:rPr>
+          <w:rFonts w:ascii="Times New Roman" w:hAnsi="Times New Roman" w:cs="Times New Roman"/>
+          <w:sz w:val="24"/>
+          <w:szCs w:val="24"/>
+        </w:rPr>
+        <w:t xml:space="preserve"> add 209.165.202.1 255.255.255.0</w:t>
+      </w:r>
+    </w:p>
+    <w:p>
+      <w:pPr>
+        <w:spacing w:after="0"/>
+        <w:rPr>
+          <w:rFonts w:ascii="Times New Roman" w:hAnsi="Times New Roman" w:cs="Times New Roman"/>
+          <w:sz w:val="24"/>
+          <w:szCs w:val="24"/>
+        </w:rPr>
+      </w:pPr>
+      <w:r>
+        <w:rPr>
+          <w:rFonts w:ascii="Times New Roman" w:hAnsi="Times New Roman" w:cs="Times New Roman"/>
+          <w:sz w:val="24"/>
+          <w:szCs w:val="24"/>
+        </w:rPr>
+        <w:t>R1(config-if)</w:t>
+      </w:r>
+      <w:r>
+        <w:rPr>
+          <w:rFonts w:ascii="Times New Roman" w:hAnsi="Times New Roman" w:cs="Times New Roman"/>
+          <w:sz w:val="24"/>
+          <w:szCs w:val="24"/>
+        </w:rPr>
+        <w:t xml:space="preserve">  #  </w:t>
+      </w:r>
+      <w:r>
+        <w:rPr>
+          <w:rFonts w:ascii="Times New Roman" w:hAnsi="Times New Roman" w:cs="Times New Roman"/>
+          <w:sz w:val="24"/>
+          <w:szCs w:val="24"/>
+        </w:rPr>
+        <w:t xml:space="preserve">no </w:t>
+      </w:r>
+      <w:proofErr w:type="spellStart"/>
+      <w:r>
+        <w:rPr>
+          <w:rFonts w:ascii="Times New Roman" w:hAnsi="Times New Roman" w:cs="Times New Roman"/>
+          <w:sz w:val="24"/>
+          <w:szCs w:val="24"/>
+        </w:rPr>
         <w:t>sh</w:t>
       </w:r>
       <w:proofErr w:type="spellEnd"/>
@@ -519,79 +667,153 @@
           <w:sz w:val="24"/>
           <w:szCs w:val="24"/>
         </w:rPr>
-        <w:t>R1(config-if)#</w:t>
-      </w:r>
-    </w:p>
-    <w:p>
-      <w:pPr>
-        <w:spacing w:after="0"/>
-        <w:rPr>
-          <w:rFonts w:ascii="Times New Roman" w:hAnsi="Times New Roman" w:cs="Times New Roman"/>
-          <w:sz w:val="24"/>
-          <w:szCs w:val="24"/>
-        </w:rPr>
-      </w:pPr>
-      <w:r>
-        <w:rPr>
-          <w:rFonts w:ascii="Times New Roman" w:hAnsi="Times New Roman" w:cs="Times New Roman"/>
-          <w:sz w:val="24"/>
-          <w:szCs w:val="24"/>
-        </w:rPr>
-        <w:t>R1(config-if)#int lo0</w:t>
-      </w:r>
-    </w:p>
-    <w:p>
-      <w:pPr>
-        <w:spacing w:after="0"/>
-        <w:rPr>
-          <w:rFonts w:ascii="Times New Roman" w:hAnsi="Times New Roman" w:cs="Times New Roman"/>
-          <w:sz w:val="24"/>
-          <w:szCs w:val="24"/>
-        </w:rPr>
-      </w:pPr>
-      <w:r>
-        <w:rPr>
-          <w:rFonts w:ascii="Times New Roman" w:hAnsi="Times New Roman" w:cs="Times New Roman"/>
-          <w:sz w:val="24"/>
-          <w:szCs w:val="24"/>
-        </w:rPr>
-        <w:t>R1(config-if)#ip add 192.168.1.1 255.255.255.0</w:t>
-      </w:r>
-    </w:p>
-    <w:p>
-      <w:pPr>
-        <w:spacing w:after="0"/>
-        <w:rPr>
-          <w:rFonts w:ascii="Times New Roman" w:hAnsi="Times New Roman" w:cs="Times New Roman"/>
-          <w:sz w:val="24"/>
-          <w:szCs w:val="24"/>
-        </w:rPr>
-      </w:pPr>
-      <w:r>
-        <w:rPr>
-          <w:rFonts w:ascii="Times New Roman" w:hAnsi="Times New Roman" w:cs="Times New Roman"/>
-          <w:sz w:val="24"/>
-          <w:szCs w:val="24"/>
-        </w:rPr>
-        <w:t>R1(config-if)#</w:t>
-      </w:r>
-    </w:p>
-    <w:p>
-      <w:pPr>
-        <w:spacing w:after="0"/>
-        <w:rPr>
-          <w:rFonts w:ascii="Times New Roman" w:hAnsi="Times New Roman" w:cs="Times New Roman"/>
-          <w:sz w:val="24"/>
-          <w:szCs w:val="24"/>
-        </w:rPr>
-      </w:pPr>
-      <w:r>
-        <w:rPr>
-          <w:rFonts w:ascii="Times New Roman" w:hAnsi="Times New Roman" w:cs="Times New Roman"/>
-          <w:sz w:val="24"/>
-          <w:szCs w:val="24"/>
-        </w:rPr>
-        <w:t xml:space="preserve">R1(config-if)#do </w:t>
+        <w:t>R1(config-if)</w:t>
+      </w:r>
+      <w:r>
+        <w:rPr>
+          <w:rFonts w:ascii="Times New Roman" w:hAnsi="Times New Roman" w:cs="Times New Roman"/>
+          <w:sz w:val="24"/>
+          <w:szCs w:val="24"/>
+        </w:rPr>
+        <w:t xml:space="preserve"> # </w:t>
+      </w:r>
+    </w:p>
+    <w:p>
+      <w:pPr>
+        <w:spacing w:after="0"/>
+        <w:rPr>
+          <w:rFonts w:ascii="Times New Roman" w:hAnsi="Times New Roman" w:cs="Times New Roman"/>
+          <w:sz w:val="24"/>
+          <w:szCs w:val="24"/>
+        </w:rPr>
+      </w:pPr>
+      <w:r>
+        <w:rPr>
+          <w:rFonts w:ascii="Times New Roman" w:hAnsi="Times New Roman" w:cs="Times New Roman"/>
+          <w:sz w:val="24"/>
+          <w:szCs w:val="24"/>
+        </w:rPr>
+        <w:t>R1(config-if)</w:t>
+      </w:r>
+      <w:r>
+        <w:rPr>
+          <w:rFonts w:ascii="Times New Roman" w:hAnsi="Times New Roman" w:cs="Times New Roman"/>
+          <w:sz w:val="24"/>
+          <w:szCs w:val="24"/>
+        </w:rPr>
+        <w:t xml:space="preserve"> # </w:t>
+      </w:r>
+      <w:r>
+        <w:rPr>
+          <w:rFonts w:ascii="Times New Roman" w:hAnsi="Times New Roman" w:cs="Times New Roman"/>
+          <w:sz w:val="24"/>
+          <w:szCs w:val="24"/>
+        </w:rPr>
+        <w:t>int lo0</w:t>
+      </w:r>
+    </w:p>
+    <w:p>
+      <w:pPr>
+        <w:spacing w:after="0"/>
+        <w:rPr>
+          <w:rFonts w:ascii="Times New Roman" w:hAnsi="Times New Roman" w:cs="Times New Roman"/>
+          <w:sz w:val="24"/>
+          <w:szCs w:val="24"/>
+        </w:rPr>
+      </w:pPr>
+      <w:r>
+        <w:rPr>
+          <w:rFonts w:ascii="Times New Roman" w:hAnsi="Times New Roman" w:cs="Times New Roman"/>
+          <w:sz w:val="24"/>
+          <w:szCs w:val="24"/>
+        </w:rPr>
+        <w:t>R1(config-if)</w:t>
+      </w:r>
+      <w:r>
+        <w:rPr>
+          <w:rFonts w:ascii="Times New Roman" w:hAnsi="Times New Roman" w:cs="Times New Roman"/>
+          <w:sz w:val="24"/>
+          <w:szCs w:val="24"/>
+        </w:rPr>
+        <w:t xml:space="preserve"> # </w:t>
+      </w:r>
+      <w:proofErr w:type="spellStart"/>
+      <w:r>
+        <w:rPr>
+          <w:rFonts w:ascii="Times New Roman" w:hAnsi="Times New Roman" w:cs="Times New Roman"/>
+          <w:sz w:val="24"/>
+          <w:szCs w:val="24"/>
+        </w:rPr>
+        <w:t>ip</w:t>
+      </w:r>
+      <w:proofErr w:type="spellEnd"/>
+      <w:r>
+        <w:rPr>
+          <w:rFonts w:ascii="Times New Roman" w:hAnsi="Times New Roman" w:cs="Times New Roman"/>
+          <w:sz w:val="24"/>
+          <w:szCs w:val="24"/>
+        </w:rPr>
+        <w:t xml:space="preserve"> add 192.168.1.1 255.255.255.0</w:t>
+      </w:r>
+    </w:p>
+    <w:p>
+      <w:pPr>
+        <w:spacing w:after="0"/>
+        <w:rPr>
+          <w:rFonts w:ascii="Times New Roman" w:hAnsi="Times New Roman" w:cs="Times New Roman"/>
+          <w:sz w:val="24"/>
+          <w:szCs w:val="24"/>
+        </w:rPr>
+      </w:pPr>
+      <w:r>
+        <w:rPr>
+          <w:rFonts w:ascii="Times New Roman" w:hAnsi="Times New Roman" w:cs="Times New Roman"/>
+          <w:sz w:val="24"/>
+          <w:szCs w:val="24"/>
+        </w:rPr>
+        <w:t>R1(config-if)</w:t>
+      </w:r>
+      <w:r>
+        <w:rPr>
+          <w:rFonts w:ascii="Times New Roman" w:hAnsi="Times New Roman" w:cs="Times New Roman"/>
+          <w:sz w:val="24"/>
+          <w:szCs w:val="24"/>
+        </w:rPr>
+        <w:t xml:space="preserve"> # </w:t>
+      </w:r>
+    </w:p>
+    <w:p>
+      <w:pPr>
+        <w:spacing w:after="0"/>
+        <w:rPr>
+          <w:rFonts w:ascii="Times New Roman" w:hAnsi="Times New Roman" w:cs="Times New Roman"/>
+          <w:sz w:val="24"/>
+          <w:szCs w:val="24"/>
+        </w:rPr>
+      </w:pPr>
+      <w:r>
+        <w:rPr>
+          <w:rFonts w:ascii="Times New Roman" w:hAnsi="Times New Roman" w:cs="Times New Roman"/>
+          <w:sz w:val="24"/>
+          <w:szCs w:val="24"/>
+        </w:rPr>
+        <w:t>R1(config-if)</w:t>
+      </w:r>
+      <w:r>
+        <w:rPr>
+          <w:rFonts w:ascii="Times New Roman" w:hAnsi="Times New Roman" w:cs="Times New Roman"/>
+          <w:sz w:val="24"/>
+          <w:szCs w:val="24"/>
+        </w:rPr>
+        <w:t xml:space="preserve"> # </w:t>
+      </w:r>
+      <w:r>
+        <w:rPr>
+          <w:rFonts w:ascii="Times New Roman" w:hAnsi="Times New Roman" w:cs="Times New Roman"/>
+          <w:sz w:val="24"/>
+          <w:szCs w:val="24"/>
+        </w:rPr>
+        <w:t xml:space="preserve">do </w:t>
       </w:r>
       <w:proofErr w:type="spellStart"/>
       <w:r>
@@ -901,61 +1123,83 @@
           <w:sz w:val="24"/>
           <w:szCs w:val="24"/>
         </w:rPr>
-        <w:t>R2#conf t</w:t>
-      </w:r>
-    </w:p>
-    <w:p>
-      <w:pPr>
-        <w:spacing w:after="0"/>
-        <w:rPr>
-          <w:rFonts w:ascii="Times New Roman" w:hAnsi="Times New Roman" w:cs="Times New Roman"/>
-          <w:sz w:val="24"/>
-          <w:szCs w:val="24"/>
-        </w:rPr>
-      </w:pPr>
-      <w:r>
-        <w:rPr>
-          <w:rFonts w:ascii="Times New Roman" w:hAnsi="Times New Roman" w:cs="Times New Roman"/>
-          <w:sz w:val="24"/>
-          <w:szCs w:val="24"/>
-        </w:rPr>
-        <w:t>R2(config)#int s1/0</w:t>
-      </w:r>
-    </w:p>
-    <w:p>
-      <w:pPr>
-        <w:spacing w:after="0"/>
-        <w:rPr>
-          <w:rFonts w:ascii="Times New Roman" w:hAnsi="Times New Roman" w:cs="Times New Roman"/>
-          <w:sz w:val="24"/>
-          <w:szCs w:val="24"/>
-        </w:rPr>
-      </w:pPr>
-      <w:r>
-        <w:rPr>
-          <w:rFonts w:ascii="Times New Roman" w:hAnsi="Times New Roman" w:cs="Times New Roman"/>
-          <w:sz w:val="24"/>
-          <w:szCs w:val="24"/>
-        </w:rPr>
-        <w:t>R2(config-if)#ip add 209.165.201.2 255.255.255.0</w:t>
-      </w:r>
-    </w:p>
-    <w:p>
-      <w:pPr>
-        <w:spacing w:after="0"/>
-        <w:rPr>
-          <w:rFonts w:ascii="Times New Roman" w:hAnsi="Times New Roman" w:cs="Times New Roman"/>
-          <w:sz w:val="24"/>
-          <w:szCs w:val="24"/>
-        </w:rPr>
-      </w:pPr>
-      <w:r>
-        <w:rPr>
-          <w:rFonts w:ascii="Times New Roman" w:hAnsi="Times New Roman" w:cs="Times New Roman"/>
-          <w:sz w:val="24"/>
-          <w:szCs w:val="24"/>
-        </w:rPr>
-        <w:t xml:space="preserve">R2(config-if)#no </w:t>
+        <w:t>R2</w:t>
+      </w:r>
+      <w:r>
+        <w:rPr>
+          <w:rFonts w:ascii="Times New Roman" w:hAnsi="Times New Roman" w:cs="Times New Roman"/>
+          <w:sz w:val="24"/>
+          <w:szCs w:val="24"/>
+        </w:rPr>
+        <w:t xml:space="preserve"> # </w:t>
+      </w:r>
+      <w:r>
+        <w:rPr>
+          <w:rFonts w:ascii="Times New Roman" w:hAnsi="Times New Roman" w:cs="Times New Roman"/>
+          <w:sz w:val="24"/>
+          <w:szCs w:val="24"/>
+        </w:rPr>
+        <w:t>conf t</w:t>
+      </w:r>
+    </w:p>
+    <w:p>
+      <w:pPr>
+        <w:spacing w:after="0"/>
+        <w:rPr>
+          <w:rFonts w:ascii="Times New Roman" w:hAnsi="Times New Roman" w:cs="Times New Roman"/>
+          <w:sz w:val="24"/>
+          <w:szCs w:val="24"/>
+        </w:rPr>
+      </w:pPr>
+      <w:r>
+        <w:rPr>
+          <w:rFonts w:ascii="Times New Roman" w:hAnsi="Times New Roman" w:cs="Times New Roman"/>
+          <w:sz w:val="24"/>
+          <w:szCs w:val="24"/>
+        </w:rPr>
+        <w:t>R2(config)</w:t>
+      </w:r>
+      <w:r>
+        <w:rPr>
+          <w:rFonts w:ascii="Times New Roman" w:hAnsi="Times New Roman" w:cs="Times New Roman"/>
+          <w:sz w:val="24"/>
+          <w:szCs w:val="24"/>
+        </w:rPr>
+        <w:t xml:space="preserve"> # </w:t>
+      </w:r>
+      <w:r>
+        <w:rPr>
+          <w:rFonts w:ascii="Times New Roman" w:hAnsi="Times New Roman" w:cs="Times New Roman"/>
+          <w:sz w:val="24"/>
+          <w:szCs w:val="24"/>
+        </w:rPr>
+        <w:t>int s1/0</w:t>
+      </w:r>
+    </w:p>
+    <w:p>
+      <w:pPr>
+        <w:spacing w:after="0"/>
+        <w:rPr>
+          <w:rFonts w:ascii="Times New Roman" w:hAnsi="Times New Roman" w:cs="Times New Roman"/>
+          <w:sz w:val="24"/>
+          <w:szCs w:val="24"/>
+        </w:rPr>
+      </w:pPr>
+      <w:r>
+        <w:rPr>
+          <w:rFonts w:ascii="Times New Roman" w:hAnsi="Times New Roman" w:cs="Times New Roman"/>
+          <w:sz w:val="24"/>
+          <w:szCs w:val="24"/>
+        </w:rPr>
+        <w:t>R2(config-if)</w:t>
+      </w:r>
+      <w:r>
+        <w:rPr>
+          <w:rFonts w:ascii="Times New Roman" w:hAnsi="Times New Roman" w:cs="Times New Roman"/>
+          <w:sz w:val="24"/>
+          <w:szCs w:val="24"/>
+        </w:rPr>
+        <w:t xml:space="preserve"> # </w:t>
       </w:r>
       <w:proofErr w:type="spellStart"/>
       <w:r>
@@ -964,6 +1208,58 @@
           <w:sz w:val="24"/>
           <w:szCs w:val="24"/>
         </w:rPr>
+        <w:t>ip</w:t>
+      </w:r>
+      <w:proofErr w:type="spellEnd"/>
+      <w:r>
+        <w:rPr>
+          <w:rFonts w:ascii="Times New Roman" w:hAnsi="Times New Roman" w:cs="Times New Roman"/>
+          <w:sz w:val="24"/>
+          <w:szCs w:val="24"/>
+        </w:rPr>
+        <w:t xml:space="preserve"> add 209.165.201.2 255.255.255.0</w:t>
+      </w:r>
+    </w:p>
+    <w:p>
+      <w:pPr>
+        <w:spacing w:after="0"/>
+        <w:rPr>
+          <w:rFonts w:ascii="Times New Roman" w:hAnsi="Times New Roman" w:cs="Times New Roman"/>
+          <w:sz w:val="24"/>
+          <w:szCs w:val="24"/>
+        </w:rPr>
+      </w:pPr>
+      <w:r>
+        <w:rPr>
+          <w:rFonts w:ascii="Times New Roman" w:hAnsi="Times New Roman" w:cs="Times New Roman"/>
+          <w:sz w:val="24"/>
+          <w:szCs w:val="24"/>
+        </w:rPr>
+        <w:t>R2(config-if)</w:t>
+      </w:r>
+      <w:r>
+        <w:rPr>
+          <w:rFonts w:ascii="Times New Roman" w:hAnsi="Times New Roman" w:cs="Times New Roman"/>
+          <w:sz w:val="24"/>
+          <w:szCs w:val="24"/>
+        </w:rPr>
+        <w:t xml:space="preserve"> # </w:t>
+      </w:r>
+      <w:r>
+        <w:rPr>
+          <w:rFonts w:ascii="Times New Roman" w:hAnsi="Times New Roman" w:cs="Times New Roman"/>
+          <w:sz w:val="24"/>
+          <w:szCs w:val="24"/>
+        </w:rPr>
+        <w:t xml:space="preserve">no </w:t>
+      </w:r>
+      <w:proofErr w:type="spellStart"/>
+      <w:r>
+        <w:rPr>
+          <w:rFonts w:ascii="Times New Roman" w:hAnsi="Times New Roman" w:cs="Times New Roman"/>
+          <w:sz w:val="24"/>
+          <w:szCs w:val="24"/>
+        </w:rPr>
         <w:t>sh</w:t>
       </w:r>
       <w:proofErr w:type="spellEnd"/>
@@ -983,61 +1279,75 @@
           <w:sz w:val="24"/>
           <w:szCs w:val="24"/>
         </w:rPr>
-        <w:t>R2(config-if)#</w:t>
-      </w:r>
-    </w:p>
-    <w:p>
-      <w:pPr>
-        <w:spacing w:after="0"/>
-        <w:rPr>
-          <w:rFonts w:ascii="Times New Roman" w:hAnsi="Times New Roman" w:cs="Times New Roman"/>
-          <w:sz w:val="24"/>
-          <w:szCs w:val="24"/>
-        </w:rPr>
-      </w:pPr>
-      <w:r>
-        <w:rPr>
-          <w:rFonts w:ascii="Times New Roman" w:hAnsi="Times New Roman" w:cs="Times New Roman"/>
-          <w:sz w:val="24"/>
-          <w:szCs w:val="24"/>
-        </w:rPr>
-        <w:t>R2(config-if)#int s1/2</w:t>
-      </w:r>
-    </w:p>
-    <w:p>
-      <w:pPr>
-        <w:spacing w:after="0"/>
-        <w:rPr>
-          <w:rFonts w:ascii="Times New Roman" w:hAnsi="Times New Roman" w:cs="Times New Roman"/>
-          <w:sz w:val="24"/>
-          <w:szCs w:val="24"/>
-        </w:rPr>
-      </w:pPr>
-      <w:r>
-        <w:rPr>
-          <w:rFonts w:ascii="Times New Roman" w:hAnsi="Times New Roman" w:cs="Times New Roman"/>
-          <w:sz w:val="24"/>
-          <w:szCs w:val="24"/>
-        </w:rPr>
-        <w:t>R2(config-if)#ip add 209.165.200.2 255.255.255.0</w:t>
-      </w:r>
-    </w:p>
-    <w:p>
-      <w:pPr>
-        <w:spacing w:after="0"/>
-        <w:rPr>
-          <w:rFonts w:ascii="Times New Roman" w:hAnsi="Times New Roman" w:cs="Times New Roman"/>
-          <w:sz w:val="24"/>
-          <w:szCs w:val="24"/>
-        </w:rPr>
-      </w:pPr>
-      <w:r>
-        <w:rPr>
-          <w:rFonts w:ascii="Times New Roman" w:hAnsi="Times New Roman" w:cs="Times New Roman"/>
-          <w:sz w:val="24"/>
-          <w:szCs w:val="24"/>
-        </w:rPr>
-        <w:t xml:space="preserve">R2(config-if)#no </w:t>
+        <w:t>R2(config-if)</w:t>
+      </w:r>
+      <w:r>
+        <w:rPr>
+          <w:rFonts w:ascii="Times New Roman" w:hAnsi="Times New Roman" w:cs="Times New Roman"/>
+          <w:sz w:val="24"/>
+          <w:szCs w:val="24"/>
+        </w:rPr>
+        <w:t xml:space="preserve"> # </w:t>
+      </w:r>
+    </w:p>
+    <w:p>
+      <w:pPr>
+        <w:spacing w:after="0"/>
+        <w:rPr>
+          <w:rFonts w:ascii="Times New Roman" w:hAnsi="Times New Roman" w:cs="Times New Roman"/>
+          <w:sz w:val="24"/>
+          <w:szCs w:val="24"/>
+        </w:rPr>
+      </w:pPr>
+      <w:r>
+        <w:rPr>
+          <w:rFonts w:ascii="Times New Roman" w:hAnsi="Times New Roman" w:cs="Times New Roman"/>
+          <w:sz w:val="24"/>
+          <w:szCs w:val="24"/>
+        </w:rPr>
+        <w:t>R2(config-if)</w:t>
+      </w:r>
+      <w:r>
+        <w:rPr>
+          <w:rFonts w:ascii="Times New Roman" w:hAnsi="Times New Roman" w:cs="Times New Roman"/>
+          <w:sz w:val="24"/>
+          <w:szCs w:val="24"/>
+        </w:rPr>
+        <w:t xml:space="preserve"> # </w:t>
+      </w:r>
+      <w:r>
+        <w:rPr>
+          <w:rFonts w:ascii="Times New Roman" w:hAnsi="Times New Roman" w:cs="Times New Roman"/>
+          <w:sz w:val="24"/>
+          <w:szCs w:val="24"/>
+        </w:rPr>
+        <w:t>int s1/2</w:t>
+      </w:r>
+    </w:p>
+    <w:p>
+      <w:pPr>
+        <w:spacing w:after="0"/>
+        <w:rPr>
+          <w:rFonts w:ascii="Times New Roman" w:hAnsi="Times New Roman" w:cs="Times New Roman"/>
+          <w:sz w:val="24"/>
+          <w:szCs w:val="24"/>
+        </w:rPr>
+      </w:pPr>
+      <w:r>
+        <w:rPr>
+          <w:rFonts w:ascii="Times New Roman" w:hAnsi="Times New Roman" w:cs="Times New Roman"/>
+          <w:sz w:val="24"/>
+          <w:szCs w:val="24"/>
+        </w:rPr>
+        <w:t>R2(config-if)</w:t>
+      </w:r>
+      <w:r>
+        <w:rPr>
+          <w:rFonts w:ascii="Times New Roman" w:hAnsi="Times New Roman" w:cs="Times New Roman"/>
+          <w:sz w:val="24"/>
+          <w:szCs w:val="24"/>
+        </w:rPr>
+        <w:t xml:space="preserve"> # </w:t>
       </w:r>
       <w:proofErr w:type="spellStart"/>
       <w:r>
@@ -1046,6 +1356,58 @@
           <w:sz w:val="24"/>
           <w:szCs w:val="24"/>
         </w:rPr>
+        <w:t>ip</w:t>
+      </w:r>
+      <w:proofErr w:type="spellEnd"/>
+      <w:r>
+        <w:rPr>
+          <w:rFonts w:ascii="Times New Roman" w:hAnsi="Times New Roman" w:cs="Times New Roman"/>
+          <w:sz w:val="24"/>
+          <w:szCs w:val="24"/>
+        </w:rPr>
+        <w:t xml:space="preserve"> add 209.165.200.2 255.255.255.0</w:t>
+      </w:r>
+    </w:p>
+    <w:p>
+      <w:pPr>
+        <w:spacing w:after="0"/>
+        <w:rPr>
+          <w:rFonts w:ascii="Times New Roman" w:hAnsi="Times New Roman" w:cs="Times New Roman"/>
+          <w:sz w:val="24"/>
+          <w:szCs w:val="24"/>
+        </w:rPr>
+      </w:pPr>
+      <w:r>
+        <w:rPr>
+          <w:rFonts w:ascii="Times New Roman" w:hAnsi="Times New Roman" w:cs="Times New Roman"/>
+          <w:sz w:val="24"/>
+          <w:szCs w:val="24"/>
+        </w:rPr>
+        <w:t>R2(config-if)</w:t>
+      </w:r>
+      <w:r>
+        <w:rPr>
+          <w:rFonts w:ascii="Times New Roman" w:hAnsi="Times New Roman" w:cs="Times New Roman"/>
+          <w:sz w:val="24"/>
+          <w:szCs w:val="24"/>
+        </w:rPr>
+        <w:t xml:space="preserve"> # </w:t>
+      </w:r>
+      <w:r>
+        <w:rPr>
+          <w:rFonts w:ascii="Times New Roman" w:hAnsi="Times New Roman" w:cs="Times New Roman"/>
+          <w:sz w:val="24"/>
+          <w:szCs w:val="24"/>
+        </w:rPr>
+        <w:t xml:space="preserve">no </w:t>
+      </w:r>
+      <w:proofErr w:type="spellStart"/>
+      <w:r>
+        <w:rPr>
+          <w:rFonts w:ascii="Times New Roman" w:hAnsi="Times New Roman" w:cs="Times New Roman"/>
+          <w:sz w:val="24"/>
+          <w:szCs w:val="24"/>
+        </w:rPr>
         <w:t>sh</w:t>
       </w:r>
       <w:proofErr w:type="spellEnd"/>
@@ -1065,25 +1427,49 @@
           <w:sz w:val="24"/>
           <w:szCs w:val="24"/>
         </w:rPr>
-        <w:t>R2(config-if)#</w:t>
-      </w:r>
-    </w:p>
-    <w:p>
-      <w:pPr>
-        <w:spacing w:after="0"/>
-        <w:rPr>
-          <w:rFonts w:ascii="Times New Roman" w:hAnsi="Times New Roman" w:cs="Times New Roman"/>
-          <w:sz w:val="24"/>
-          <w:szCs w:val="24"/>
-        </w:rPr>
-      </w:pPr>
-      <w:r>
-        <w:rPr>
-          <w:rFonts w:ascii="Times New Roman" w:hAnsi="Times New Roman" w:cs="Times New Roman"/>
-          <w:sz w:val="24"/>
-          <w:szCs w:val="24"/>
-        </w:rPr>
-        <w:t xml:space="preserve">R2(config-if)#do </w:t>
+        <w:t>R2(config-if)</w:t>
+      </w:r>
+      <w:r>
+        <w:rPr>
+          <w:rFonts w:ascii="Times New Roman" w:hAnsi="Times New Roman" w:cs="Times New Roman"/>
+          <w:sz w:val="24"/>
+          <w:szCs w:val="24"/>
+        </w:rPr>
+        <w:t xml:space="preserve"> # </w:t>
+      </w:r>
+    </w:p>
+    <w:p>
+      <w:pPr>
+        <w:spacing w:after="0"/>
+        <w:rPr>
+          <w:rFonts w:ascii="Times New Roman" w:hAnsi="Times New Roman" w:cs="Times New Roman"/>
+          <w:sz w:val="24"/>
+          <w:szCs w:val="24"/>
+        </w:rPr>
+      </w:pPr>
+      <w:r>
+        <w:rPr>
+          <w:rFonts w:ascii="Times New Roman" w:hAnsi="Times New Roman" w:cs="Times New Roman"/>
+          <w:sz w:val="24"/>
+          <w:szCs w:val="24"/>
+        </w:rPr>
+        <w:t>R2(config-if)</w:t>
+      </w:r>
+      <w:r>
+        <w:rPr>
+          <w:rFonts w:ascii="Times New Roman" w:hAnsi="Times New Roman" w:cs="Times New Roman"/>
+          <w:sz w:val="24"/>
+          <w:szCs w:val="24"/>
+        </w:rPr>
+        <w:t xml:space="preserve"> # </w:t>
+      </w:r>
+      <w:r>
+        <w:rPr>
+          <w:rFonts w:ascii="Times New Roman" w:hAnsi="Times New Roman" w:cs="Times New Roman"/>
+          <w:sz w:val="24"/>
+          <w:szCs w:val="24"/>
+        </w:rPr>
+        <w:t xml:space="preserve">do </w:t>
       </w:r>
       <w:proofErr w:type="spellStart"/>
       <w:r>
@@ -1415,61 +1801,83 @@
           <w:sz w:val="24"/>
           <w:szCs w:val="24"/>
         </w:rPr>
-        <w:t>R3#conf t</w:t>
-      </w:r>
-    </w:p>
-    <w:p>
-      <w:pPr>
-        <w:spacing w:after="0"/>
-        <w:rPr>
-          <w:rFonts w:ascii="Times New Roman" w:hAnsi="Times New Roman" w:cs="Times New Roman"/>
-          <w:sz w:val="24"/>
-          <w:szCs w:val="24"/>
-        </w:rPr>
-      </w:pPr>
-      <w:r>
-        <w:rPr>
-          <w:rFonts w:ascii="Times New Roman" w:hAnsi="Times New Roman" w:cs="Times New Roman"/>
-          <w:sz w:val="24"/>
-          <w:szCs w:val="24"/>
-        </w:rPr>
-        <w:t>R3(config)#int s1/1</w:t>
-      </w:r>
-    </w:p>
-    <w:p>
-      <w:pPr>
-        <w:spacing w:after="0"/>
-        <w:rPr>
-          <w:rFonts w:ascii="Times New Roman" w:hAnsi="Times New Roman" w:cs="Times New Roman"/>
-          <w:sz w:val="24"/>
-          <w:szCs w:val="24"/>
-        </w:rPr>
-      </w:pPr>
-      <w:r>
-        <w:rPr>
-          <w:rFonts w:ascii="Times New Roman" w:hAnsi="Times New Roman" w:cs="Times New Roman"/>
-          <w:sz w:val="24"/>
-          <w:szCs w:val="24"/>
-        </w:rPr>
-        <w:t>R3(config-if)#ip add 209.165.202.3 255.255.255.0</w:t>
-      </w:r>
-    </w:p>
-    <w:p>
-      <w:pPr>
-        <w:spacing w:after="0"/>
-        <w:rPr>
-          <w:rFonts w:ascii="Times New Roman" w:hAnsi="Times New Roman" w:cs="Times New Roman"/>
-          <w:sz w:val="24"/>
-          <w:szCs w:val="24"/>
-        </w:rPr>
-      </w:pPr>
-      <w:r>
-        <w:rPr>
-          <w:rFonts w:ascii="Times New Roman" w:hAnsi="Times New Roman" w:cs="Times New Roman"/>
-          <w:sz w:val="24"/>
-          <w:szCs w:val="24"/>
-        </w:rPr>
-        <w:t xml:space="preserve">R3(config-if)#no </w:t>
+        <w:t>R3</w:t>
+      </w:r>
+      <w:r>
+        <w:rPr>
+          <w:rFonts w:ascii="Times New Roman" w:hAnsi="Times New Roman" w:cs="Times New Roman"/>
+          <w:sz w:val="24"/>
+          <w:szCs w:val="24"/>
+        </w:rPr>
+        <w:t xml:space="preserve"> # </w:t>
+      </w:r>
+      <w:r>
+        <w:rPr>
+          <w:rFonts w:ascii="Times New Roman" w:hAnsi="Times New Roman" w:cs="Times New Roman"/>
+          <w:sz w:val="24"/>
+          <w:szCs w:val="24"/>
+        </w:rPr>
+        <w:t>conf t</w:t>
+      </w:r>
+    </w:p>
+    <w:p>
+      <w:pPr>
+        <w:spacing w:after="0"/>
+        <w:rPr>
+          <w:rFonts w:ascii="Times New Roman" w:hAnsi="Times New Roman" w:cs="Times New Roman"/>
+          <w:sz w:val="24"/>
+          <w:szCs w:val="24"/>
+        </w:rPr>
+      </w:pPr>
+      <w:r>
+        <w:rPr>
+          <w:rFonts w:ascii="Times New Roman" w:hAnsi="Times New Roman" w:cs="Times New Roman"/>
+          <w:sz w:val="24"/>
+          <w:szCs w:val="24"/>
+        </w:rPr>
+        <w:t>R3(config)</w:t>
+      </w:r>
+      <w:r>
+        <w:rPr>
+          <w:rFonts w:ascii="Times New Roman" w:hAnsi="Times New Roman" w:cs="Times New Roman"/>
+          <w:sz w:val="24"/>
+          <w:szCs w:val="24"/>
+        </w:rPr>
+        <w:t xml:space="preserve"> # </w:t>
+      </w:r>
+      <w:r>
+        <w:rPr>
+          <w:rFonts w:ascii="Times New Roman" w:hAnsi="Times New Roman" w:cs="Times New Roman"/>
+          <w:sz w:val="24"/>
+          <w:szCs w:val="24"/>
+        </w:rPr>
+        <w:t>int s1/1</w:t>
+      </w:r>
+    </w:p>
+    <w:p>
+      <w:pPr>
+        <w:spacing w:after="0"/>
+        <w:rPr>
+          <w:rFonts w:ascii="Times New Roman" w:hAnsi="Times New Roman" w:cs="Times New Roman"/>
+          <w:sz w:val="24"/>
+          <w:szCs w:val="24"/>
+        </w:rPr>
+      </w:pPr>
+      <w:r>
+        <w:rPr>
+          <w:rFonts w:ascii="Times New Roman" w:hAnsi="Times New Roman" w:cs="Times New Roman"/>
+          <w:sz w:val="24"/>
+          <w:szCs w:val="24"/>
+        </w:rPr>
+        <w:t>R3(config-if)</w:t>
+      </w:r>
+      <w:r>
+        <w:rPr>
+          <w:rFonts w:ascii="Times New Roman" w:hAnsi="Times New Roman" w:cs="Times New Roman"/>
+          <w:sz w:val="24"/>
+          <w:szCs w:val="24"/>
+        </w:rPr>
+        <w:t xml:space="preserve"> # </w:t>
       </w:r>
       <w:proofErr w:type="spellStart"/>
       <w:r>
@@ -1478,6 +1886,58 @@
           <w:sz w:val="24"/>
           <w:szCs w:val="24"/>
         </w:rPr>
+        <w:t>ip</w:t>
+      </w:r>
+      <w:proofErr w:type="spellEnd"/>
+      <w:r>
+        <w:rPr>
+          <w:rFonts w:ascii="Times New Roman" w:hAnsi="Times New Roman" w:cs="Times New Roman"/>
+          <w:sz w:val="24"/>
+          <w:szCs w:val="24"/>
+        </w:rPr>
+        <w:t xml:space="preserve"> add 209.165.202.3 255.255.255.0</w:t>
+      </w:r>
+    </w:p>
+    <w:p>
+      <w:pPr>
+        <w:spacing w:after="0"/>
+        <w:rPr>
+          <w:rFonts w:ascii="Times New Roman" w:hAnsi="Times New Roman" w:cs="Times New Roman"/>
+          <w:sz w:val="24"/>
+          <w:szCs w:val="24"/>
+        </w:rPr>
+      </w:pPr>
+      <w:r>
+        <w:rPr>
+          <w:rFonts w:ascii="Times New Roman" w:hAnsi="Times New Roman" w:cs="Times New Roman"/>
+          <w:sz w:val="24"/>
+          <w:szCs w:val="24"/>
+        </w:rPr>
+        <w:t>R3(config-if)</w:t>
+      </w:r>
+      <w:r>
+        <w:rPr>
+          <w:rFonts w:ascii="Times New Roman" w:hAnsi="Times New Roman" w:cs="Times New Roman"/>
+          <w:sz w:val="24"/>
+          <w:szCs w:val="24"/>
+        </w:rPr>
+        <w:t xml:space="preserve"> # </w:t>
+      </w:r>
+      <w:r>
+        <w:rPr>
+          <w:rFonts w:ascii="Times New Roman" w:hAnsi="Times New Roman" w:cs="Times New Roman"/>
+          <w:sz w:val="24"/>
+          <w:szCs w:val="24"/>
+        </w:rPr>
+        <w:t xml:space="preserve">no </w:t>
+      </w:r>
+      <w:proofErr w:type="spellStart"/>
+      <w:r>
+        <w:rPr>
+          <w:rFonts w:ascii="Times New Roman" w:hAnsi="Times New Roman" w:cs="Times New Roman"/>
+          <w:sz w:val="24"/>
+          <w:szCs w:val="24"/>
+        </w:rPr>
         <w:t>sh</w:t>
       </w:r>
       <w:proofErr w:type="spellEnd"/>
@@ -1497,61 +1957,75 @@
           <w:sz w:val="24"/>
           <w:szCs w:val="24"/>
         </w:rPr>
-        <w:t>R3(config-if)#</w:t>
-      </w:r>
-    </w:p>
-    <w:p>
-      <w:pPr>
-        <w:spacing w:after="0"/>
-        <w:rPr>
-          <w:rFonts w:ascii="Times New Roman" w:hAnsi="Times New Roman" w:cs="Times New Roman"/>
-          <w:sz w:val="24"/>
-          <w:szCs w:val="24"/>
-        </w:rPr>
-      </w:pPr>
-      <w:r>
-        <w:rPr>
-          <w:rFonts w:ascii="Times New Roman" w:hAnsi="Times New Roman" w:cs="Times New Roman"/>
-          <w:sz w:val="24"/>
-          <w:szCs w:val="24"/>
-        </w:rPr>
-        <w:t>R3(config-if)#int s1/2</w:t>
-      </w:r>
-    </w:p>
-    <w:p>
-      <w:pPr>
-        <w:spacing w:after="0"/>
-        <w:rPr>
-          <w:rFonts w:ascii="Times New Roman" w:hAnsi="Times New Roman" w:cs="Times New Roman"/>
-          <w:sz w:val="24"/>
-          <w:szCs w:val="24"/>
-        </w:rPr>
-      </w:pPr>
-      <w:r>
-        <w:rPr>
-          <w:rFonts w:ascii="Times New Roman" w:hAnsi="Times New Roman" w:cs="Times New Roman"/>
-          <w:sz w:val="24"/>
-          <w:szCs w:val="24"/>
-        </w:rPr>
-        <w:t>R3(config-if)#ip add 209.165.200.3 255.255.255.0</w:t>
-      </w:r>
-    </w:p>
-    <w:p>
-      <w:pPr>
-        <w:spacing w:after="0"/>
-        <w:rPr>
-          <w:rFonts w:ascii="Times New Roman" w:hAnsi="Times New Roman" w:cs="Times New Roman"/>
-          <w:sz w:val="24"/>
-          <w:szCs w:val="24"/>
-        </w:rPr>
-      </w:pPr>
-      <w:r>
-        <w:rPr>
-          <w:rFonts w:ascii="Times New Roman" w:hAnsi="Times New Roman" w:cs="Times New Roman"/>
-          <w:sz w:val="24"/>
-          <w:szCs w:val="24"/>
-        </w:rPr>
-        <w:t xml:space="preserve">R3(config-if)#no </w:t>
+        <w:t>R3(config-if)</w:t>
+      </w:r>
+      <w:r>
+        <w:rPr>
+          <w:rFonts w:ascii="Times New Roman" w:hAnsi="Times New Roman" w:cs="Times New Roman"/>
+          <w:sz w:val="24"/>
+          <w:szCs w:val="24"/>
+        </w:rPr>
+        <w:t xml:space="preserve"> # </w:t>
+      </w:r>
+    </w:p>
+    <w:p>
+      <w:pPr>
+        <w:spacing w:after="0"/>
+        <w:rPr>
+          <w:rFonts w:ascii="Times New Roman" w:hAnsi="Times New Roman" w:cs="Times New Roman"/>
+          <w:sz w:val="24"/>
+          <w:szCs w:val="24"/>
+        </w:rPr>
+      </w:pPr>
+      <w:r>
+        <w:rPr>
+          <w:rFonts w:ascii="Times New Roman" w:hAnsi="Times New Roman" w:cs="Times New Roman"/>
+          <w:sz w:val="24"/>
+          <w:szCs w:val="24"/>
+        </w:rPr>
+        <w:t>R3(config-if)</w:t>
+      </w:r>
+      <w:r>
+        <w:rPr>
+          <w:rFonts w:ascii="Times New Roman" w:hAnsi="Times New Roman" w:cs="Times New Roman"/>
+          <w:sz w:val="24"/>
+          <w:szCs w:val="24"/>
+        </w:rPr>
+        <w:t xml:space="preserve"> # </w:t>
+      </w:r>
+      <w:r>
+        <w:rPr>
+          <w:rFonts w:ascii="Times New Roman" w:hAnsi="Times New Roman" w:cs="Times New Roman"/>
+          <w:sz w:val="24"/>
+          <w:szCs w:val="24"/>
+        </w:rPr>
+        <w:t>int s1/2</w:t>
+      </w:r>
+    </w:p>
+    <w:p>
+      <w:pPr>
+        <w:spacing w:after="0"/>
+        <w:rPr>
+          <w:rFonts w:ascii="Times New Roman" w:hAnsi="Times New Roman" w:cs="Times New Roman"/>
+          <w:sz w:val="24"/>
+          <w:szCs w:val="24"/>
+        </w:rPr>
+      </w:pPr>
+      <w:r>
+        <w:rPr>
+          <w:rFonts w:ascii="Times New Roman" w:hAnsi="Times New Roman" w:cs="Times New Roman"/>
+          <w:sz w:val="24"/>
+          <w:szCs w:val="24"/>
+        </w:rPr>
+        <w:t>R3(config-if)</w:t>
+      </w:r>
+      <w:r>
+        <w:rPr>
+          <w:rFonts w:ascii="Times New Roman" w:hAnsi="Times New Roman" w:cs="Times New Roman"/>
+          <w:sz w:val="24"/>
+          <w:szCs w:val="24"/>
+        </w:rPr>
+        <w:t xml:space="preserve"> # </w:t>
       </w:r>
       <w:proofErr w:type="spellStart"/>
       <w:r>
@@ -1560,6 +2034,58 @@
           <w:sz w:val="24"/>
           <w:szCs w:val="24"/>
         </w:rPr>
+        <w:t>ip</w:t>
+      </w:r>
+      <w:proofErr w:type="spellEnd"/>
+      <w:r>
+        <w:rPr>
+          <w:rFonts w:ascii="Times New Roman" w:hAnsi="Times New Roman" w:cs="Times New Roman"/>
+          <w:sz w:val="24"/>
+          <w:szCs w:val="24"/>
+        </w:rPr>
+        <w:t xml:space="preserve"> add 209.165.200.3 255.255.255.0</w:t>
+      </w:r>
+    </w:p>
+    <w:p>
+      <w:pPr>
+        <w:spacing w:after="0"/>
+        <w:rPr>
+          <w:rFonts w:ascii="Times New Roman" w:hAnsi="Times New Roman" w:cs="Times New Roman"/>
+          <w:sz w:val="24"/>
+          <w:szCs w:val="24"/>
+        </w:rPr>
+      </w:pPr>
+      <w:r>
+        <w:rPr>
+          <w:rFonts w:ascii="Times New Roman" w:hAnsi="Times New Roman" w:cs="Times New Roman"/>
+          <w:sz w:val="24"/>
+          <w:szCs w:val="24"/>
+        </w:rPr>
+        <w:t>R3(config-if)</w:t>
+      </w:r>
+      <w:r>
+        <w:rPr>
+          <w:rFonts w:ascii="Times New Roman" w:hAnsi="Times New Roman" w:cs="Times New Roman"/>
+          <w:sz w:val="24"/>
+          <w:szCs w:val="24"/>
+        </w:rPr>
+        <w:t xml:space="preserve"> # </w:t>
+      </w:r>
+      <w:r>
+        <w:rPr>
+          <w:rFonts w:ascii="Times New Roman" w:hAnsi="Times New Roman" w:cs="Times New Roman"/>
+          <w:sz w:val="24"/>
+          <w:szCs w:val="24"/>
+        </w:rPr>
+        <w:t xml:space="preserve">no </w:t>
+      </w:r>
+      <w:proofErr w:type="spellStart"/>
+      <w:r>
+        <w:rPr>
+          <w:rFonts w:ascii="Times New Roman" w:hAnsi="Times New Roman" w:cs="Times New Roman"/>
+          <w:sz w:val="24"/>
+          <w:szCs w:val="24"/>
+        </w:rPr>
         <w:t>sh</w:t>
       </w:r>
       <w:proofErr w:type="spellEnd"/>
@@ -1579,25 +2105,49 @@
           <w:sz w:val="24"/>
           <w:szCs w:val="24"/>
         </w:rPr>
-        <w:t>R3(config-if)#</w:t>
-      </w:r>
-    </w:p>
-    <w:p>
-      <w:pPr>
-        <w:spacing w:after="0"/>
-        <w:rPr>
-          <w:rFonts w:ascii="Times New Roman" w:hAnsi="Times New Roman" w:cs="Times New Roman"/>
-          <w:sz w:val="24"/>
-          <w:szCs w:val="24"/>
-        </w:rPr>
-      </w:pPr>
-      <w:r>
-        <w:rPr>
-          <w:rFonts w:ascii="Times New Roman" w:hAnsi="Times New Roman" w:cs="Times New Roman"/>
-          <w:sz w:val="24"/>
-          <w:szCs w:val="24"/>
-        </w:rPr>
-        <w:t xml:space="preserve">R3(config-if)#do </w:t>
+        <w:t>R3(config-if)</w:t>
+      </w:r>
+      <w:r>
+        <w:rPr>
+          <w:rFonts w:ascii="Times New Roman" w:hAnsi="Times New Roman" w:cs="Times New Roman"/>
+          <w:sz w:val="24"/>
+          <w:szCs w:val="24"/>
+        </w:rPr>
+        <w:t xml:space="preserve"> # </w:t>
+      </w:r>
+    </w:p>
+    <w:p>
+      <w:pPr>
+        <w:spacing w:after="0"/>
+        <w:rPr>
+          <w:rFonts w:ascii="Times New Roman" w:hAnsi="Times New Roman" w:cs="Times New Roman"/>
+          <w:sz w:val="24"/>
+          <w:szCs w:val="24"/>
+        </w:rPr>
+      </w:pPr>
+      <w:r>
+        <w:rPr>
+          <w:rFonts w:ascii="Times New Roman" w:hAnsi="Times New Roman" w:cs="Times New Roman"/>
+          <w:sz w:val="24"/>
+          <w:szCs w:val="24"/>
+        </w:rPr>
+        <w:t>R3(config-if)</w:t>
+      </w:r>
+      <w:r>
+        <w:rPr>
+          <w:rFonts w:ascii="Times New Roman" w:hAnsi="Times New Roman" w:cs="Times New Roman"/>
+          <w:sz w:val="24"/>
+          <w:szCs w:val="24"/>
+        </w:rPr>
+        <w:t xml:space="preserve"> # </w:t>
+      </w:r>
+      <w:r>
+        <w:rPr>
+          <w:rFonts w:ascii="Times New Roman" w:hAnsi="Times New Roman" w:cs="Times New Roman"/>
+          <w:sz w:val="24"/>
+          <w:szCs w:val="24"/>
+        </w:rPr>
+        <w:t xml:space="preserve">do </w:t>
       </w:r>
       <w:proofErr w:type="spellStart"/>
       <w:r>
@@ -1969,43 +2519,93 @@
           <w:sz w:val="24"/>
           <w:szCs w:val="24"/>
         </w:rPr>
-        <w:t>R1#conf t</w:t>
-      </w:r>
-    </w:p>
-    <w:p>
-      <w:pPr>
-        <w:spacing w:after="0"/>
-        <w:rPr>
-          <w:rFonts w:ascii="Times New Roman" w:hAnsi="Times New Roman" w:cs="Times New Roman"/>
-          <w:sz w:val="24"/>
-          <w:szCs w:val="24"/>
-        </w:rPr>
-      </w:pPr>
-      <w:r>
-        <w:rPr>
-          <w:rFonts w:ascii="Times New Roman" w:hAnsi="Times New Roman" w:cs="Times New Roman"/>
-          <w:sz w:val="24"/>
-          <w:szCs w:val="24"/>
-        </w:rPr>
-        <w:t>R1(config)#ip route 0.0.0.0 0.0.0.0 209.165.201.2</w:t>
-      </w:r>
-    </w:p>
-    <w:p>
-      <w:pPr>
-        <w:spacing w:after="0"/>
-        <w:rPr>
-          <w:rFonts w:ascii="Times New Roman" w:hAnsi="Times New Roman" w:cs="Times New Roman"/>
-          <w:sz w:val="24"/>
-          <w:szCs w:val="24"/>
-        </w:rPr>
-      </w:pPr>
-      <w:r>
-        <w:rPr>
-          <w:rFonts w:ascii="Times New Roman" w:hAnsi="Times New Roman" w:cs="Times New Roman"/>
-          <w:sz w:val="24"/>
-          <w:szCs w:val="24"/>
-        </w:rPr>
-        <w:t>R1(config)#</w:t>
+        <w:t>R1</w:t>
+      </w:r>
+      <w:r>
+        <w:rPr>
+          <w:rFonts w:ascii="Times New Roman" w:hAnsi="Times New Roman" w:cs="Times New Roman"/>
+          <w:sz w:val="24"/>
+          <w:szCs w:val="24"/>
+        </w:rPr>
+        <w:t xml:space="preserve"> # </w:t>
+      </w:r>
+      <w:r>
+        <w:rPr>
+          <w:rFonts w:ascii="Times New Roman" w:hAnsi="Times New Roman" w:cs="Times New Roman"/>
+          <w:sz w:val="24"/>
+          <w:szCs w:val="24"/>
+        </w:rPr>
+        <w:t>conf t</w:t>
+      </w:r>
+    </w:p>
+    <w:p>
+      <w:pPr>
+        <w:spacing w:after="0"/>
+        <w:rPr>
+          <w:rFonts w:ascii="Times New Roman" w:hAnsi="Times New Roman" w:cs="Times New Roman"/>
+          <w:sz w:val="24"/>
+          <w:szCs w:val="24"/>
+        </w:rPr>
+      </w:pPr>
+      <w:r>
+        <w:rPr>
+          <w:rFonts w:ascii="Times New Roman" w:hAnsi="Times New Roman" w:cs="Times New Roman"/>
+          <w:sz w:val="24"/>
+          <w:szCs w:val="24"/>
+        </w:rPr>
+        <w:t>R1(config)</w:t>
+      </w:r>
+      <w:r>
+        <w:rPr>
+          <w:rFonts w:ascii="Times New Roman" w:hAnsi="Times New Roman" w:cs="Times New Roman"/>
+          <w:sz w:val="24"/>
+          <w:szCs w:val="24"/>
+        </w:rPr>
+        <w:t xml:space="preserve"> # </w:t>
+      </w:r>
+      <w:proofErr w:type="spellStart"/>
+      <w:r>
+        <w:rPr>
+          <w:rFonts w:ascii="Times New Roman" w:hAnsi="Times New Roman" w:cs="Times New Roman"/>
+          <w:sz w:val="24"/>
+          <w:szCs w:val="24"/>
+        </w:rPr>
+        <w:t>ip</w:t>
+      </w:r>
+      <w:proofErr w:type="spellEnd"/>
+      <w:r>
+        <w:rPr>
+          <w:rFonts w:ascii="Times New Roman" w:hAnsi="Times New Roman" w:cs="Times New Roman"/>
+          <w:sz w:val="24"/>
+          <w:szCs w:val="24"/>
+        </w:rPr>
+        <w:t xml:space="preserve"> route 0.0.0.0 0.0.0.0 209.165.201.2</w:t>
+      </w:r>
+    </w:p>
+    <w:p>
+      <w:pPr>
+        <w:spacing w:after="0"/>
+        <w:rPr>
+          <w:rFonts w:ascii="Times New Roman" w:hAnsi="Times New Roman" w:cs="Times New Roman"/>
+          <w:sz w:val="24"/>
+          <w:szCs w:val="24"/>
+        </w:rPr>
+      </w:pPr>
+      <w:r>
+        <w:rPr>
+          <w:rFonts w:ascii="Times New Roman" w:hAnsi="Times New Roman" w:cs="Times New Roman"/>
+          <w:sz w:val="24"/>
+          <w:szCs w:val="24"/>
+        </w:rPr>
+        <w:t>R1(config)</w:t>
+      </w:r>
+      <w:r>
+        <w:rPr>
+          <w:rFonts w:ascii="Times New Roman" w:hAnsi="Times New Roman" w:cs="Times New Roman"/>
+          <w:sz w:val="24"/>
+          <w:szCs w:val="24"/>
+        </w:rPr>
+        <w:t xml:space="preserve"> # </w:t>
       </w:r>
     </w:p>
     <w:p>
@@ -2148,7 +2748,23 @@
           <w:sz w:val="24"/>
           <w:szCs w:val="24"/>
         </w:rPr>
-        <w:t xml:space="preserve">R2(config)#router </w:t>
+        <w:t>R2(config)</w:t>
+      </w:r>
+      <w:r>
+        <w:rPr>
+          <w:rFonts w:ascii="Times New Roman" w:hAnsi="Times New Roman" w:cs="Times New Roman"/>
+          <w:sz w:val="24"/>
+          <w:szCs w:val="24"/>
+        </w:rPr>
+        <w:t xml:space="preserve"> # </w:t>
+      </w:r>
+      <w:r>
+        <w:rPr>
+          <w:rFonts w:ascii="Times New Roman" w:hAnsi="Times New Roman" w:cs="Times New Roman"/>
+          <w:sz w:val="24"/>
+          <w:szCs w:val="24"/>
+        </w:rPr>
+        <w:t xml:space="preserve">router </w:t>
       </w:r>
       <w:proofErr w:type="spellStart"/>
       <w:r>
@@ -2184,43 +2800,91 @@
           <w:sz w:val="24"/>
           <w:szCs w:val="24"/>
         </w:rPr>
-        <w:t>R2(config-router)#network 209.165.200.0 0.0.0.255</w:t>
-      </w:r>
-    </w:p>
-    <w:p>
-      <w:pPr>
-        <w:spacing w:after="0"/>
-        <w:rPr>
-          <w:rFonts w:ascii="Times New Roman" w:hAnsi="Times New Roman" w:cs="Times New Roman"/>
-          <w:sz w:val="24"/>
-          <w:szCs w:val="24"/>
-        </w:rPr>
-      </w:pPr>
-      <w:r>
-        <w:rPr>
-          <w:rFonts w:ascii="Times New Roman" w:hAnsi="Times New Roman" w:cs="Times New Roman"/>
-          <w:sz w:val="24"/>
-          <w:szCs w:val="24"/>
-        </w:rPr>
-        <w:t>R2(config-router)#network 209.165.201.0 0.0.0.255</w:t>
-      </w:r>
-    </w:p>
-    <w:p>
-      <w:pPr>
-        <w:spacing w:after="0"/>
-        <w:rPr>
-          <w:rFonts w:ascii="Times New Roman" w:hAnsi="Times New Roman" w:cs="Times New Roman"/>
-          <w:sz w:val="24"/>
-          <w:szCs w:val="24"/>
-        </w:rPr>
-      </w:pPr>
-      <w:r>
-        <w:rPr>
-          <w:rFonts w:ascii="Times New Roman" w:hAnsi="Times New Roman" w:cs="Times New Roman"/>
-          <w:sz w:val="24"/>
-          <w:szCs w:val="24"/>
-        </w:rPr>
-        <w:t>R2(config-router)#no auto-summary</w:t>
+        <w:t>R2(config-router)</w:t>
+      </w:r>
+      <w:r>
+        <w:rPr>
+          <w:rFonts w:ascii="Times New Roman" w:hAnsi="Times New Roman" w:cs="Times New Roman"/>
+          <w:sz w:val="24"/>
+          <w:szCs w:val="24"/>
+        </w:rPr>
+        <w:t xml:space="preserve"> # </w:t>
+      </w:r>
+      <w:r>
+        <w:rPr>
+          <w:rFonts w:ascii="Times New Roman" w:hAnsi="Times New Roman" w:cs="Times New Roman"/>
+          <w:sz w:val="24"/>
+          <w:szCs w:val="24"/>
+        </w:rPr>
+        <w:t>network 209.165.200.0 0.0.0.255</w:t>
+      </w:r>
+    </w:p>
+    <w:p>
+      <w:pPr>
+        <w:spacing w:after="0"/>
+        <w:rPr>
+          <w:rFonts w:ascii="Times New Roman" w:hAnsi="Times New Roman" w:cs="Times New Roman"/>
+          <w:sz w:val="24"/>
+          <w:szCs w:val="24"/>
+        </w:rPr>
+      </w:pPr>
+      <w:r>
+        <w:rPr>
+          <w:rFonts w:ascii="Times New Roman" w:hAnsi="Times New Roman" w:cs="Times New Roman"/>
+          <w:sz w:val="24"/>
+          <w:szCs w:val="24"/>
+        </w:rPr>
+        <w:t>R2(config-router)</w:t>
+      </w:r>
+      <w:r>
+        <w:rPr>
+          <w:rFonts w:ascii="Times New Roman" w:hAnsi="Times New Roman" w:cs="Times New Roman"/>
+          <w:sz w:val="24"/>
+          <w:szCs w:val="24"/>
+        </w:rPr>
+        <w:t xml:space="preserve"> # </w:t>
+      </w:r>
+      <w:r>
+        <w:rPr>
+          <w:rFonts w:ascii="Times New Roman" w:hAnsi="Times New Roman" w:cs="Times New Roman"/>
+          <w:sz w:val="24"/>
+          <w:szCs w:val="24"/>
+        </w:rPr>
+        <w:t>network 209.165.201.0 0.0.0.255</w:t>
+      </w:r>
+    </w:p>
+    <w:p>
+      <w:pPr>
+        <w:spacing w:after="0"/>
+        <w:rPr>
+          <w:rFonts w:ascii="Times New Roman" w:hAnsi="Times New Roman" w:cs="Times New Roman"/>
+          <w:sz w:val="24"/>
+          <w:szCs w:val="24"/>
+        </w:rPr>
+      </w:pPr>
+      <w:r>
+        <w:rPr>
+          <w:rFonts w:ascii="Times New Roman" w:hAnsi="Times New Roman" w:cs="Times New Roman"/>
+          <w:sz w:val="24"/>
+          <w:szCs w:val="24"/>
+        </w:rPr>
+        <w:t>R2(config-router)</w:t>
+      </w:r>
+      <w:r>
+        <w:rPr>
+          <w:rFonts w:ascii="Times New Roman" w:hAnsi="Times New Roman" w:cs="Times New Roman"/>
+          <w:sz w:val="24"/>
+          <w:szCs w:val="24"/>
+        </w:rPr>
+        <w:t xml:space="preserve"> # </w:t>
+      </w:r>
+      <w:r>
+        <w:rPr>
+          <w:rFonts w:ascii="Times New Roman" w:hAnsi="Times New Roman" w:cs="Times New Roman"/>
+          <w:sz w:val="24"/>
+          <w:szCs w:val="24"/>
+        </w:rPr>
+        <w:t>no auto-summary</w:t>
       </w:r>
     </w:p>
     <w:p>
@@ -2356,7 +3020,23 @@
           <w:sz w:val="24"/>
           <w:szCs w:val="24"/>
         </w:rPr>
-        <w:t xml:space="preserve">R3(config)#router </w:t>
+        <w:t>R3(config)</w:t>
+      </w:r>
+      <w:r>
+        <w:rPr>
+          <w:rFonts w:ascii="Times New Roman" w:hAnsi="Times New Roman" w:cs="Times New Roman"/>
+          <w:sz w:val="24"/>
+          <w:szCs w:val="24"/>
+        </w:rPr>
+        <w:t xml:space="preserve"> # </w:t>
+      </w:r>
+      <w:r>
+        <w:rPr>
+          <w:rFonts w:ascii="Times New Roman" w:hAnsi="Times New Roman" w:cs="Times New Roman"/>
+          <w:sz w:val="24"/>
+          <w:szCs w:val="24"/>
+        </w:rPr>
+        <w:t xml:space="preserve">router </w:t>
       </w:r>
       <w:proofErr w:type="spellStart"/>
       <w:r>
@@ -2392,43 +3072,91 @@
           <w:sz w:val="24"/>
           <w:szCs w:val="24"/>
         </w:rPr>
-        <w:t>R3(config-router)#network 209.165.200.0 0.0.0.255</w:t>
-      </w:r>
-    </w:p>
-    <w:p>
-      <w:pPr>
-        <w:spacing w:after="0"/>
-        <w:rPr>
-          <w:rFonts w:ascii="Times New Roman" w:hAnsi="Times New Roman" w:cs="Times New Roman"/>
-          <w:sz w:val="24"/>
-          <w:szCs w:val="24"/>
-        </w:rPr>
-      </w:pPr>
-      <w:r>
-        <w:rPr>
-          <w:rFonts w:ascii="Times New Roman" w:hAnsi="Times New Roman" w:cs="Times New Roman"/>
-          <w:sz w:val="24"/>
-          <w:szCs w:val="24"/>
-        </w:rPr>
-        <w:t>R3(config-router)#network 209.165.202.0 0.0.0.255</w:t>
-      </w:r>
-    </w:p>
-    <w:p>
-      <w:pPr>
-        <w:spacing w:after="0"/>
-        <w:rPr>
-          <w:rFonts w:ascii="Times New Roman" w:hAnsi="Times New Roman" w:cs="Times New Roman"/>
-          <w:sz w:val="24"/>
-          <w:szCs w:val="24"/>
-        </w:rPr>
-      </w:pPr>
-      <w:r>
-        <w:rPr>
-          <w:rFonts w:ascii="Times New Roman" w:hAnsi="Times New Roman" w:cs="Times New Roman"/>
-          <w:sz w:val="24"/>
-          <w:szCs w:val="24"/>
-        </w:rPr>
-        <w:t>R3(config-router)#no auto-summary</w:t>
+        <w:t>R3(config-router)</w:t>
+      </w:r>
+      <w:r>
+        <w:rPr>
+          <w:rFonts w:ascii="Times New Roman" w:hAnsi="Times New Roman" w:cs="Times New Roman"/>
+          <w:sz w:val="24"/>
+          <w:szCs w:val="24"/>
+        </w:rPr>
+        <w:t xml:space="preserve"> # </w:t>
+      </w:r>
+      <w:r>
+        <w:rPr>
+          <w:rFonts w:ascii="Times New Roman" w:hAnsi="Times New Roman" w:cs="Times New Roman"/>
+          <w:sz w:val="24"/>
+          <w:szCs w:val="24"/>
+        </w:rPr>
+        <w:t>network 209.165.200.0 0.0.0.255</w:t>
+      </w:r>
+    </w:p>
+    <w:p>
+      <w:pPr>
+        <w:spacing w:after="0"/>
+        <w:rPr>
+          <w:rFonts w:ascii="Times New Roman" w:hAnsi="Times New Roman" w:cs="Times New Roman"/>
+          <w:sz w:val="24"/>
+          <w:szCs w:val="24"/>
+        </w:rPr>
+      </w:pPr>
+      <w:r>
+        <w:rPr>
+          <w:rFonts w:ascii="Times New Roman" w:hAnsi="Times New Roman" w:cs="Times New Roman"/>
+          <w:sz w:val="24"/>
+          <w:szCs w:val="24"/>
+        </w:rPr>
+        <w:t>R3(config-router)</w:t>
+      </w:r>
+      <w:r>
+        <w:rPr>
+          <w:rFonts w:ascii="Times New Roman" w:hAnsi="Times New Roman" w:cs="Times New Roman"/>
+          <w:sz w:val="24"/>
+          <w:szCs w:val="24"/>
+        </w:rPr>
+        <w:t xml:space="preserve"> # </w:t>
+      </w:r>
+      <w:r>
+        <w:rPr>
+          <w:rFonts w:ascii="Times New Roman" w:hAnsi="Times New Roman" w:cs="Times New Roman"/>
+          <w:sz w:val="24"/>
+          <w:szCs w:val="24"/>
+        </w:rPr>
+        <w:t>network 209.165.202.0 0.0.0.255</w:t>
+      </w:r>
+    </w:p>
+    <w:p>
+      <w:pPr>
+        <w:spacing w:after="0"/>
+        <w:rPr>
+          <w:rFonts w:ascii="Times New Roman" w:hAnsi="Times New Roman" w:cs="Times New Roman"/>
+          <w:sz w:val="24"/>
+          <w:szCs w:val="24"/>
+        </w:rPr>
+      </w:pPr>
+      <w:r>
+        <w:rPr>
+          <w:rFonts w:ascii="Times New Roman" w:hAnsi="Times New Roman" w:cs="Times New Roman"/>
+          <w:sz w:val="24"/>
+          <w:szCs w:val="24"/>
+        </w:rPr>
+        <w:t>R3(config-router)</w:t>
+      </w:r>
+      <w:r>
+        <w:rPr>
+          <w:rFonts w:ascii="Times New Roman" w:hAnsi="Times New Roman" w:cs="Times New Roman"/>
+          <w:sz w:val="24"/>
+          <w:szCs w:val="24"/>
+        </w:rPr>
+        <w:t xml:space="preserve"> # </w:t>
+      </w:r>
+      <w:r>
+        <w:rPr>
+          <w:rFonts w:ascii="Times New Roman" w:hAnsi="Times New Roman" w:cs="Times New Roman"/>
+          <w:sz w:val="24"/>
+          <w:szCs w:val="24"/>
+        </w:rPr>
+        <w:t>no auto-summary</w:t>
       </w:r>
     </w:p>
     <w:p>
@@ -2564,25 +3292,67 @@
           <w:sz w:val="24"/>
           <w:szCs w:val="24"/>
         </w:rPr>
-        <w:t>R2(config-router)#exit</w:t>
-      </w:r>
-    </w:p>
-    <w:p>
-      <w:pPr>
-        <w:spacing w:after="0"/>
-        <w:rPr>
-          <w:rFonts w:ascii="Times New Roman" w:hAnsi="Times New Roman" w:cs="Times New Roman"/>
-          <w:sz w:val="24"/>
-          <w:szCs w:val="24"/>
-        </w:rPr>
-      </w:pPr>
-      <w:r>
-        <w:rPr>
-          <w:rFonts w:ascii="Times New Roman" w:hAnsi="Times New Roman" w:cs="Times New Roman"/>
-          <w:sz w:val="24"/>
-          <w:szCs w:val="24"/>
-        </w:rPr>
-        <w:t>R2(config)#ip route 192.168.1.0 255.255.255.0 209.165.201.1</w:t>
+        <w:t>R2(config-router)</w:t>
+      </w:r>
+      <w:r>
+        <w:rPr>
+          <w:rFonts w:ascii="Times New Roman" w:hAnsi="Times New Roman" w:cs="Times New Roman"/>
+          <w:sz w:val="24"/>
+          <w:szCs w:val="24"/>
+        </w:rPr>
+        <w:t xml:space="preserve"> # </w:t>
+      </w:r>
+      <w:r>
+        <w:rPr>
+          <w:rFonts w:ascii="Times New Roman" w:hAnsi="Times New Roman" w:cs="Times New Roman"/>
+          <w:sz w:val="24"/>
+          <w:szCs w:val="24"/>
+        </w:rPr>
+        <w:t>exit</w:t>
+      </w:r>
+    </w:p>
+    <w:p>
+      <w:pPr>
+        <w:spacing w:after="0"/>
+        <w:rPr>
+          <w:rFonts w:ascii="Times New Roman" w:hAnsi="Times New Roman" w:cs="Times New Roman"/>
+          <w:sz w:val="24"/>
+          <w:szCs w:val="24"/>
+        </w:rPr>
+      </w:pPr>
+      <w:r>
+        <w:rPr>
+          <w:rFonts w:ascii="Times New Roman" w:hAnsi="Times New Roman" w:cs="Times New Roman"/>
+          <w:sz w:val="24"/>
+          <w:szCs w:val="24"/>
+        </w:rPr>
+        <w:t>R2(config)</w:t>
+      </w:r>
+      <w:r>
+        <w:rPr>
+          <w:rFonts w:ascii="Times New Roman" w:hAnsi="Times New Roman" w:cs="Times New Roman"/>
+          <w:sz w:val="24"/>
+          <w:szCs w:val="24"/>
+        </w:rPr>
+        <w:t xml:space="preserve"> # </w:t>
+      </w:r>
+      <w:proofErr w:type="spellStart"/>
+      <w:r>
+        <w:rPr>
+          <w:rFonts w:ascii="Times New Roman" w:hAnsi="Times New Roman" w:cs="Times New Roman"/>
+          <w:sz w:val="24"/>
+          <w:szCs w:val="24"/>
+        </w:rPr>
+        <w:t>ip</w:t>
+      </w:r>
+      <w:proofErr w:type="spellEnd"/>
+      <w:r>
+        <w:rPr>
+          <w:rFonts w:ascii="Times New Roman" w:hAnsi="Times New Roman" w:cs="Times New Roman"/>
+          <w:sz w:val="24"/>
+          <w:szCs w:val="24"/>
+        </w:rPr>
+        <w:t xml:space="preserve"> route 192.168.1.0 255.255.255.0 209.165.201.1</w:t>
       </w:r>
     </w:p>
     <w:p>
@@ -2740,25 +3510,67 @@
           <w:sz w:val="24"/>
           <w:szCs w:val="24"/>
         </w:rPr>
-        <w:t>R3(config-router)#exit</w:t>
-      </w:r>
-    </w:p>
-    <w:p>
-      <w:pPr>
-        <w:spacing w:after="0"/>
-        <w:rPr>
-          <w:rFonts w:ascii="Times New Roman" w:hAnsi="Times New Roman" w:cs="Times New Roman"/>
-          <w:sz w:val="24"/>
-          <w:szCs w:val="24"/>
-        </w:rPr>
-      </w:pPr>
-      <w:r>
-        <w:rPr>
-          <w:rFonts w:ascii="Times New Roman" w:hAnsi="Times New Roman" w:cs="Times New Roman"/>
-          <w:sz w:val="24"/>
-          <w:szCs w:val="24"/>
-        </w:rPr>
-        <w:t>R3(config)#ip route 192.168.1.0 255.255.255.0 209.165.202.1</w:t>
+        <w:t>R3(config-router)</w:t>
+      </w:r>
+      <w:r>
+        <w:rPr>
+          <w:rFonts w:ascii="Times New Roman" w:hAnsi="Times New Roman" w:cs="Times New Roman"/>
+          <w:sz w:val="24"/>
+          <w:szCs w:val="24"/>
+        </w:rPr>
+        <w:t xml:space="preserve"> # </w:t>
+      </w:r>
+      <w:r>
+        <w:rPr>
+          <w:rFonts w:ascii="Times New Roman" w:hAnsi="Times New Roman" w:cs="Times New Roman"/>
+          <w:sz w:val="24"/>
+          <w:szCs w:val="24"/>
+        </w:rPr>
+        <w:t>exit</w:t>
+      </w:r>
+    </w:p>
+    <w:p>
+      <w:pPr>
+        <w:spacing w:after="0"/>
+        <w:rPr>
+          <w:rFonts w:ascii="Times New Roman" w:hAnsi="Times New Roman" w:cs="Times New Roman"/>
+          <w:sz w:val="24"/>
+          <w:szCs w:val="24"/>
+        </w:rPr>
+      </w:pPr>
+      <w:r>
+        <w:rPr>
+          <w:rFonts w:ascii="Times New Roman" w:hAnsi="Times New Roman" w:cs="Times New Roman"/>
+          <w:sz w:val="24"/>
+          <w:szCs w:val="24"/>
+        </w:rPr>
+        <w:t>R3(config)</w:t>
+      </w:r>
+      <w:r>
+        <w:rPr>
+          <w:rFonts w:ascii="Times New Roman" w:hAnsi="Times New Roman" w:cs="Times New Roman"/>
+          <w:sz w:val="24"/>
+          <w:szCs w:val="24"/>
+        </w:rPr>
+        <w:t xml:space="preserve"> # </w:t>
+      </w:r>
+      <w:proofErr w:type="spellStart"/>
+      <w:r>
+        <w:rPr>
+          <w:rFonts w:ascii="Times New Roman" w:hAnsi="Times New Roman" w:cs="Times New Roman"/>
+          <w:sz w:val="24"/>
+          <w:szCs w:val="24"/>
+        </w:rPr>
+        <w:t>ip</w:t>
+      </w:r>
+      <w:proofErr w:type="spellEnd"/>
+      <w:r>
+        <w:rPr>
+          <w:rFonts w:ascii="Times New Roman" w:hAnsi="Times New Roman" w:cs="Times New Roman"/>
+          <w:sz w:val="24"/>
+          <w:szCs w:val="24"/>
+        </w:rPr>
+        <w:t xml:space="preserve"> route 192.168.1.0 255.255.255.0 209.165.202.1</w:t>
       </w:r>
     </w:p>
     <w:p>
@@ -2876,25 +3688,57 @@
           <w:sz w:val="24"/>
           <w:szCs w:val="24"/>
         </w:rPr>
-        <w:t>R1(config)#do ping 209.165.200.3</w:t>
-      </w:r>
-    </w:p>
-    <w:p>
-      <w:pPr>
-        <w:spacing w:after="0"/>
-        <w:rPr>
-          <w:rFonts w:ascii="Times New Roman" w:hAnsi="Times New Roman" w:cs="Times New Roman"/>
-          <w:sz w:val="24"/>
-          <w:szCs w:val="24"/>
-        </w:rPr>
-      </w:pPr>
-      <w:r>
-        <w:rPr>
-          <w:rFonts w:ascii="Times New Roman" w:hAnsi="Times New Roman" w:cs="Times New Roman"/>
-          <w:sz w:val="24"/>
-          <w:szCs w:val="24"/>
-        </w:rPr>
-        <w:t>R3(config)#do ping 209.165.201.1</w:t>
+        <w:t>R1(config)</w:t>
+      </w:r>
+      <w:r>
+        <w:rPr>
+          <w:rFonts w:ascii="Times New Roman" w:hAnsi="Times New Roman" w:cs="Times New Roman"/>
+          <w:sz w:val="24"/>
+          <w:szCs w:val="24"/>
+        </w:rPr>
+        <w:t xml:space="preserve"> # </w:t>
+      </w:r>
+      <w:r>
+        <w:rPr>
+          <w:rFonts w:ascii="Times New Roman" w:hAnsi="Times New Roman" w:cs="Times New Roman"/>
+          <w:sz w:val="24"/>
+          <w:szCs w:val="24"/>
+        </w:rPr>
+        <w:t>do ping 209.165.200.3</w:t>
+      </w:r>
+    </w:p>
+    <w:p>
+      <w:pPr>
+        <w:spacing w:after="0"/>
+        <w:rPr>
+          <w:rFonts w:ascii="Times New Roman" w:hAnsi="Times New Roman" w:cs="Times New Roman"/>
+          <w:sz w:val="24"/>
+          <w:szCs w:val="24"/>
+        </w:rPr>
+      </w:pPr>
+      <w:r>
+        <w:rPr>
+          <w:rFonts w:ascii="Times New Roman" w:hAnsi="Times New Roman" w:cs="Times New Roman"/>
+          <w:sz w:val="24"/>
+          <w:szCs w:val="24"/>
+        </w:rPr>
+        <w:t>R3(config)</w:t>
+      </w:r>
+      <w:r>
+        <w:rPr>
+          <w:rFonts w:ascii="Times New Roman" w:hAnsi="Times New Roman" w:cs="Times New Roman"/>
+          <w:sz w:val="24"/>
+          <w:szCs w:val="24"/>
+        </w:rPr>
+        <w:t xml:space="preserve"> # </w:t>
+      </w:r>
+      <w:r>
+        <w:rPr>
+          <w:rFonts w:ascii="Times New Roman" w:hAnsi="Times New Roman" w:cs="Times New Roman"/>
+          <w:sz w:val="24"/>
+          <w:szCs w:val="24"/>
+        </w:rPr>
+        <w:t>do ping 209.165.201.1</w:t>
       </w:r>
     </w:p>
     <w:p>
@@ -3075,25 +3919,57 @@
           <w:sz w:val="24"/>
           <w:szCs w:val="24"/>
         </w:rPr>
-        <w:t>R2(config)#do ping 192.168.1.1</w:t>
-      </w:r>
-    </w:p>
-    <w:p>
-      <w:pPr>
-        <w:spacing w:after="0"/>
-        <w:rPr>
-          <w:rFonts w:ascii="Times New Roman" w:hAnsi="Times New Roman" w:cs="Times New Roman"/>
-          <w:sz w:val="24"/>
-          <w:szCs w:val="24"/>
-        </w:rPr>
-      </w:pPr>
-      <w:r>
-        <w:rPr>
-          <w:rFonts w:ascii="Times New Roman" w:hAnsi="Times New Roman" w:cs="Times New Roman"/>
-          <w:sz w:val="24"/>
-          <w:szCs w:val="24"/>
-        </w:rPr>
-        <w:t>R3(config)#do ping 192.168.1.1</w:t>
+        <w:t>R2(config)</w:t>
+      </w:r>
+      <w:r>
+        <w:rPr>
+          <w:rFonts w:ascii="Times New Roman" w:hAnsi="Times New Roman" w:cs="Times New Roman"/>
+          <w:sz w:val="24"/>
+          <w:szCs w:val="24"/>
+        </w:rPr>
+        <w:t xml:space="preserve"> # </w:t>
+      </w:r>
+      <w:r>
+        <w:rPr>
+          <w:rFonts w:ascii="Times New Roman" w:hAnsi="Times New Roman" w:cs="Times New Roman"/>
+          <w:sz w:val="24"/>
+          <w:szCs w:val="24"/>
+        </w:rPr>
+        <w:t>do ping 192.168.1.1</w:t>
+      </w:r>
+    </w:p>
+    <w:p>
+      <w:pPr>
+        <w:spacing w:after="0"/>
+        <w:rPr>
+          <w:rFonts w:ascii="Times New Roman" w:hAnsi="Times New Roman" w:cs="Times New Roman"/>
+          <w:sz w:val="24"/>
+          <w:szCs w:val="24"/>
+        </w:rPr>
+      </w:pPr>
+      <w:r>
+        <w:rPr>
+          <w:rFonts w:ascii="Times New Roman" w:hAnsi="Times New Roman" w:cs="Times New Roman"/>
+          <w:sz w:val="24"/>
+          <w:szCs w:val="24"/>
+        </w:rPr>
+        <w:t>R3(config)</w:t>
+      </w:r>
+      <w:r>
+        <w:rPr>
+          <w:rFonts w:ascii="Times New Roman" w:hAnsi="Times New Roman" w:cs="Times New Roman"/>
+          <w:sz w:val="24"/>
+          <w:szCs w:val="24"/>
+        </w:rPr>
+        <w:t xml:space="preserve"> # </w:t>
+      </w:r>
+      <w:r>
+        <w:rPr>
+          <w:rFonts w:ascii="Times New Roman" w:hAnsi="Times New Roman" w:cs="Times New Roman"/>
+          <w:sz w:val="24"/>
+          <w:szCs w:val="24"/>
+        </w:rPr>
+        <w:t>do ping 192.168.1.1</w:t>
       </w:r>
       <w:r>
         <w:rPr>
@@ -3265,43 +4141,91 @@
           <w:sz w:val="24"/>
           <w:szCs w:val="24"/>
         </w:rPr>
-        <w:t>R1(config)#hostname r1-branch</w:t>
-      </w:r>
-    </w:p>
-    <w:p>
-      <w:pPr>
-        <w:spacing w:after="0"/>
-        <w:rPr>
-          <w:rFonts w:ascii="Times New Roman" w:hAnsi="Times New Roman" w:cs="Times New Roman"/>
-          <w:sz w:val="24"/>
-          <w:szCs w:val="24"/>
-        </w:rPr>
-      </w:pPr>
-      <w:r>
-        <w:rPr>
-          <w:rFonts w:ascii="Times New Roman" w:hAnsi="Times New Roman" w:cs="Times New Roman"/>
-          <w:sz w:val="24"/>
-          <w:szCs w:val="24"/>
-        </w:rPr>
-        <w:t>R2(config)#hostname r2-isp1</w:t>
-      </w:r>
-    </w:p>
-    <w:p>
-      <w:pPr>
-        <w:spacing w:after="0"/>
-        <w:rPr>
-          <w:rFonts w:ascii="Times New Roman" w:hAnsi="Times New Roman" w:cs="Times New Roman"/>
-          <w:sz w:val="24"/>
-          <w:szCs w:val="24"/>
-        </w:rPr>
-      </w:pPr>
-      <w:r>
-        <w:rPr>
-          <w:rFonts w:ascii="Times New Roman" w:hAnsi="Times New Roman" w:cs="Times New Roman"/>
-          <w:sz w:val="24"/>
-          <w:szCs w:val="24"/>
-        </w:rPr>
-        <w:t>R3(config)#hostname r3-isp2</w:t>
+        <w:t>R1(config)</w:t>
+      </w:r>
+      <w:r>
+        <w:rPr>
+          <w:rFonts w:ascii="Times New Roman" w:hAnsi="Times New Roman" w:cs="Times New Roman"/>
+          <w:sz w:val="24"/>
+          <w:szCs w:val="24"/>
+        </w:rPr>
+        <w:t xml:space="preserve"> # </w:t>
+      </w:r>
+      <w:r>
+        <w:rPr>
+          <w:rFonts w:ascii="Times New Roman" w:hAnsi="Times New Roman" w:cs="Times New Roman"/>
+          <w:sz w:val="24"/>
+          <w:szCs w:val="24"/>
+        </w:rPr>
+        <w:t>hostname r1-branch</w:t>
+      </w:r>
+    </w:p>
+    <w:p>
+      <w:pPr>
+        <w:spacing w:after="0"/>
+        <w:rPr>
+          <w:rFonts w:ascii="Times New Roman" w:hAnsi="Times New Roman" w:cs="Times New Roman"/>
+          <w:sz w:val="24"/>
+          <w:szCs w:val="24"/>
+        </w:rPr>
+      </w:pPr>
+      <w:r>
+        <w:rPr>
+          <w:rFonts w:ascii="Times New Roman" w:hAnsi="Times New Roman" w:cs="Times New Roman"/>
+          <w:sz w:val="24"/>
+          <w:szCs w:val="24"/>
+        </w:rPr>
+        <w:t>R2(config)</w:t>
+      </w:r>
+      <w:r>
+        <w:rPr>
+          <w:rFonts w:ascii="Times New Roman" w:hAnsi="Times New Roman" w:cs="Times New Roman"/>
+          <w:sz w:val="24"/>
+          <w:szCs w:val="24"/>
+        </w:rPr>
+        <w:t xml:space="preserve"> # </w:t>
+      </w:r>
+      <w:r>
+        <w:rPr>
+          <w:rFonts w:ascii="Times New Roman" w:hAnsi="Times New Roman" w:cs="Times New Roman"/>
+          <w:sz w:val="24"/>
+          <w:szCs w:val="24"/>
+        </w:rPr>
+        <w:t>hostname r2-isp1</w:t>
+      </w:r>
+    </w:p>
+    <w:p>
+      <w:pPr>
+        <w:spacing w:after="0"/>
+        <w:rPr>
+          <w:rFonts w:ascii="Times New Roman" w:hAnsi="Times New Roman" w:cs="Times New Roman"/>
+          <w:sz w:val="24"/>
+          <w:szCs w:val="24"/>
+        </w:rPr>
+      </w:pPr>
+      <w:r>
+        <w:rPr>
+          <w:rFonts w:ascii="Times New Roman" w:hAnsi="Times New Roman" w:cs="Times New Roman"/>
+          <w:sz w:val="24"/>
+          <w:szCs w:val="24"/>
+        </w:rPr>
+        <w:t>R3(config)</w:t>
+      </w:r>
+      <w:r>
+        <w:rPr>
+          <w:rFonts w:ascii="Times New Roman" w:hAnsi="Times New Roman" w:cs="Times New Roman"/>
+          <w:sz w:val="24"/>
+          <w:szCs w:val="24"/>
+        </w:rPr>
+        <w:t xml:space="preserve"> # </w:t>
+      </w:r>
+      <w:r>
+        <w:rPr>
+          <w:rFonts w:ascii="Times New Roman" w:hAnsi="Times New Roman" w:cs="Times New Roman"/>
+          <w:sz w:val="24"/>
+          <w:szCs w:val="24"/>
+        </w:rPr>
+        <w:t>hostname r3-isp2</w:t>
       </w:r>
     </w:p>
     <w:p>
@@ -3411,7 +4335,33 @@
           <w:sz w:val="24"/>
           <w:szCs w:val="24"/>
         </w:rPr>
-        <w:t>r1-branch(config)#ip sla 11</w:t>
+        <w:t>r1-branch(config)</w:t>
+      </w:r>
+      <w:r>
+        <w:rPr>
+          <w:rFonts w:ascii="Times New Roman" w:hAnsi="Times New Roman" w:cs="Times New Roman"/>
+          <w:sz w:val="24"/>
+          <w:szCs w:val="24"/>
+        </w:rPr>
+        <w:t xml:space="preserve"> # </w:t>
+      </w:r>
+      <w:proofErr w:type="spellStart"/>
+      <w:r>
+        <w:rPr>
+          <w:rFonts w:ascii="Times New Roman" w:hAnsi="Times New Roman" w:cs="Times New Roman"/>
+          <w:sz w:val="24"/>
+          <w:szCs w:val="24"/>
+        </w:rPr>
+        <w:t>ip</w:t>
+      </w:r>
+      <w:proofErr w:type="spellEnd"/>
+      <w:r>
+        <w:rPr>
+          <w:rFonts w:ascii="Times New Roman" w:hAnsi="Times New Roman" w:cs="Times New Roman"/>
+          <w:sz w:val="24"/>
+          <w:szCs w:val="24"/>
+        </w:rPr>
+        <w:t xml:space="preserve"> sla 11</w:t>
       </w:r>
     </w:p>
     <w:p>
@@ -3447,7 +4397,33 @@
           <w:sz w:val="24"/>
           <w:szCs w:val="24"/>
         </w:rPr>
-        <w:t>-sla)#icmp-echo 209.165.201.2</w:t>
+        <w:t>-sla)</w:t>
+      </w:r>
+      <w:r>
+        <w:rPr>
+          <w:rFonts w:ascii="Times New Roman" w:hAnsi="Times New Roman" w:cs="Times New Roman"/>
+          <w:sz w:val="24"/>
+          <w:szCs w:val="24"/>
+        </w:rPr>
+        <w:t xml:space="preserve"> # </w:t>
+      </w:r>
+      <w:proofErr w:type="spellStart"/>
+      <w:r>
+        <w:rPr>
+          <w:rFonts w:ascii="Times New Roman" w:hAnsi="Times New Roman" w:cs="Times New Roman"/>
+          <w:sz w:val="24"/>
+          <w:szCs w:val="24"/>
+        </w:rPr>
+        <w:t>icmp</w:t>
+      </w:r>
+      <w:proofErr w:type="spellEnd"/>
+      <w:r>
+        <w:rPr>
+          <w:rFonts w:ascii="Times New Roman" w:hAnsi="Times New Roman" w:cs="Times New Roman"/>
+          <w:sz w:val="24"/>
+          <w:szCs w:val="24"/>
+        </w:rPr>
+        <w:t>-echo 209.165.201.2</w:t>
       </w:r>
     </w:p>
     <w:p>
@@ -3483,7 +4459,23 @@
           <w:sz w:val="24"/>
           <w:szCs w:val="24"/>
         </w:rPr>
-        <w:t>-sla-echo)#frequency 10</w:t>
+        <w:t>-sla-echo)</w:t>
+      </w:r>
+      <w:r>
+        <w:rPr>
+          <w:rFonts w:ascii="Times New Roman" w:hAnsi="Times New Roman" w:cs="Times New Roman"/>
+          <w:sz w:val="24"/>
+          <w:szCs w:val="24"/>
+        </w:rPr>
+        <w:t xml:space="preserve"> # </w:t>
+      </w:r>
+      <w:r>
+        <w:rPr>
+          <w:rFonts w:ascii="Times New Roman" w:hAnsi="Times New Roman" w:cs="Times New Roman"/>
+          <w:sz w:val="24"/>
+          <w:szCs w:val="24"/>
+        </w:rPr>
+        <w:t>frequency 10</w:t>
       </w:r>
     </w:p>
     <w:p>
@@ -3519,79 +4511,153 @@
           <w:sz w:val="24"/>
           <w:szCs w:val="24"/>
         </w:rPr>
-        <w:t>-sla-echo)#exit</w:t>
-      </w:r>
-    </w:p>
-    <w:p>
-      <w:pPr>
-        <w:spacing w:after="0"/>
-        <w:rPr>
-          <w:rFonts w:ascii="Times New Roman" w:hAnsi="Times New Roman" w:cs="Times New Roman"/>
-          <w:sz w:val="24"/>
-          <w:szCs w:val="24"/>
-        </w:rPr>
-      </w:pPr>
-      <w:r>
-        <w:rPr>
-          <w:rFonts w:ascii="Times New Roman" w:hAnsi="Times New Roman" w:cs="Times New Roman"/>
-          <w:sz w:val="24"/>
-          <w:szCs w:val="24"/>
-        </w:rPr>
-        <w:t>r1-branch(config)#</w:t>
-      </w:r>
-    </w:p>
-    <w:p>
-      <w:pPr>
-        <w:spacing w:after="0"/>
-        <w:rPr>
-          <w:rFonts w:ascii="Times New Roman" w:hAnsi="Times New Roman" w:cs="Times New Roman"/>
-          <w:sz w:val="24"/>
-          <w:szCs w:val="24"/>
-        </w:rPr>
-      </w:pPr>
-      <w:r>
-        <w:rPr>
-          <w:rFonts w:ascii="Times New Roman" w:hAnsi="Times New Roman" w:cs="Times New Roman"/>
-          <w:sz w:val="24"/>
-          <w:szCs w:val="24"/>
-        </w:rPr>
-        <w:t>r1-branch(config)#ip sla schedule 11 life forever start-time now</w:t>
-      </w:r>
-    </w:p>
-    <w:p>
-      <w:pPr>
-        <w:spacing w:after="0"/>
-        <w:rPr>
-          <w:rFonts w:ascii="Times New Roman" w:hAnsi="Times New Roman" w:cs="Times New Roman"/>
-          <w:sz w:val="24"/>
-          <w:szCs w:val="24"/>
-        </w:rPr>
-      </w:pPr>
-      <w:r>
-        <w:rPr>
-          <w:rFonts w:ascii="Times New Roman" w:hAnsi="Times New Roman" w:cs="Times New Roman"/>
-          <w:sz w:val="24"/>
-          <w:szCs w:val="24"/>
-        </w:rPr>
-        <w:t>r1-branch(config)#</w:t>
-      </w:r>
-    </w:p>
-    <w:p>
-      <w:pPr>
-        <w:spacing w:after="0"/>
-        <w:rPr>
-          <w:rFonts w:ascii="Times New Roman" w:hAnsi="Times New Roman" w:cs="Times New Roman"/>
-          <w:sz w:val="24"/>
-          <w:szCs w:val="24"/>
-        </w:rPr>
-      </w:pPr>
-      <w:r>
-        <w:rPr>
-          <w:rFonts w:ascii="Times New Roman" w:hAnsi="Times New Roman" w:cs="Times New Roman"/>
-          <w:sz w:val="24"/>
-          <w:szCs w:val="24"/>
-        </w:rPr>
-        <w:t xml:space="preserve">r1-branch(config)#do </w:t>
+        <w:t>-sla-echo)</w:t>
+      </w:r>
+      <w:r>
+        <w:rPr>
+          <w:rFonts w:ascii="Times New Roman" w:hAnsi="Times New Roman" w:cs="Times New Roman"/>
+          <w:sz w:val="24"/>
+          <w:szCs w:val="24"/>
+        </w:rPr>
+        <w:t xml:space="preserve"> # </w:t>
+      </w:r>
+      <w:r>
+        <w:rPr>
+          <w:rFonts w:ascii="Times New Roman" w:hAnsi="Times New Roman" w:cs="Times New Roman"/>
+          <w:sz w:val="24"/>
+          <w:szCs w:val="24"/>
+        </w:rPr>
+        <w:t>exit</w:t>
+      </w:r>
+    </w:p>
+    <w:p>
+      <w:pPr>
+        <w:spacing w:after="0"/>
+        <w:rPr>
+          <w:rFonts w:ascii="Times New Roman" w:hAnsi="Times New Roman" w:cs="Times New Roman"/>
+          <w:sz w:val="24"/>
+          <w:szCs w:val="24"/>
+        </w:rPr>
+      </w:pPr>
+      <w:r>
+        <w:rPr>
+          <w:rFonts w:ascii="Times New Roman" w:hAnsi="Times New Roman" w:cs="Times New Roman"/>
+          <w:sz w:val="24"/>
+          <w:szCs w:val="24"/>
+        </w:rPr>
+        <w:t>r1-branch(config)</w:t>
+      </w:r>
+      <w:r>
+        <w:rPr>
+          <w:rFonts w:ascii="Times New Roman" w:hAnsi="Times New Roman" w:cs="Times New Roman"/>
+          <w:sz w:val="24"/>
+          <w:szCs w:val="24"/>
+        </w:rPr>
+        <w:t xml:space="preserve"> # </w:t>
+      </w:r>
+    </w:p>
+    <w:p>
+      <w:pPr>
+        <w:spacing w:after="0"/>
+        <w:rPr>
+          <w:rFonts w:ascii="Times New Roman" w:hAnsi="Times New Roman" w:cs="Times New Roman"/>
+          <w:sz w:val="24"/>
+          <w:szCs w:val="24"/>
+        </w:rPr>
+      </w:pPr>
+      <w:r>
+        <w:rPr>
+          <w:rFonts w:ascii="Times New Roman" w:hAnsi="Times New Roman" w:cs="Times New Roman"/>
+          <w:sz w:val="24"/>
+          <w:szCs w:val="24"/>
+        </w:rPr>
+        <w:t>r1-branch(config)</w:t>
+      </w:r>
+      <w:r>
+        <w:rPr>
+          <w:rFonts w:ascii="Times New Roman" w:hAnsi="Times New Roman" w:cs="Times New Roman"/>
+          <w:sz w:val="24"/>
+          <w:szCs w:val="24"/>
+        </w:rPr>
+        <w:t xml:space="preserve"> # </w:t>
+      </w:r>
+      <w:proofErr w:type="spellStart"/>
+      <w:r>
+        <w:rPr>
+          <w:rFonts w:ascii="Times New Roman" w:hAnsi="Times New Roman" w:cs="Times New Roman"/>
+          <w:sz w:val="24"/>
+          <w:szCs w:val="24"/>
+        </w:rPr>
+        <w:t>ip</w:t>
+      </w:r>
+      <w:proofErr w:type="spellEnd"/>
+      <w:r>
+        <w:rPr>
+          <w:rFonts w:ascii="Times New Roman" w:hAnsi="Times New Roman" w:cs="Times New Roman"/>
+          <w:sz w:val="24"/>
+          <w:szCs w:val="24"/>
+        </w:rPr>
+        <w:t xml:space="preserve"> sla schedule 11 life forever start-time now</w:t>
+      </w:r>
+    </w:p>
+    <w:p>
+      <w:pPr>
+        <w:spacing w:after="0"/>
+        <w:rPr>
+          <w:rFonts w:ascii="Times New Roman" w:hAnsi="Times New Roman" w:cs="Times New Roman"/>
+          <w:sz w:val="24"/>
+          <w:szCs w:val="24"/>
+        </w:rPr>
+      </w:pPr>
+      <w:r>
+        <w:rPr>
+          <w:rFonts w:ascii="Times New Roman" w:hAnsi="Times New Roman" w:cs="Times New Roman"/>
+          <w:sz w:val="24"/>
+          <w:szCs w:val="24"/>
+        </w:rPr>
+        <w:t>r1-branch(config)</w:t>
+      </w:r>
+      <w:r>
+        <w:rPr>
+          <w:rFonts w:ascii="Times New Roman" w:hAnsi="Times New Roman" w:cs="Times New Roman"/>
+          <w:sz w:val="24"/>
+          <w:szCs w:val="24"/>
+        </w:rPr>
+        <w:t xml:space="preserve"> # </w:t>
+      </w:r>
+    </w:p>
+    <w:p>
+      <w:pPr>
+        <w:spacing w:after="0"/>
+        <w:rPr>
+          <w:rFonts w:ascii="Times New Roman" w:hAnsi="Times New Roman" w:cs="Times New Roman"/>
+          <w:sz w:val="24"/>
+          <w:szCs w:val="24"/>
+        </w:rPr>
+      </w:pPr>
+      <w:r>
+        <w:rPr>
+          <w:rFonts w:ascii="Times New Roman" w:hAnsi="Times New Roman" w:cs="Times New Roman"/>
+          <w:sz w:val="24"/>
+          <w:szCs w:val="24"/>
+        </w:rPr>
+        <w:t>r1-branch(config)</w:t>
+      </w:r>
+      <w:r>
+        <w:rPr>
+          <w:rFonts w:ascii="Times New Roman" w:hAnsi="Times New Roman" w:cs="Times New Roman"/>
+          <w:sz w:val="24"/>
+          <w:szCs w:val="24"/>
+        </w:rPr>
+        <w:t xml:space="preserve"> # </w:t>
+      </w:r>
+      <w:r>
+        <w:rPr>
+          <w:rFonts w:ascii="Times New Roman" w:hAnsi="Times New Roman" w:cs="Times New Roman"/>
+          <w:sz w:val="24"/>
+          <w:szCs w:val="24"/>
+        </w:rPr>
+        <w:t xml:space="preserve">do </w:t>
       </w:r>
       <w:proofErr w:type="spellStart"/>
       <w:r>
@@ -4741,6 +5807,15 @@
 </file>
 
 <file path=customXml/item1.xml><?xml version="1.0" encoding="utf-8"?>
+<?mso-contentType ?>
+<FormTemplates xmlns="http://schemas.microsoft.com/sharepoint/v3/contenttype/forms">
+  <Display>DocumentLibraryForm</Display>
+  <Edit>DocumentLibraryForm</Edit>
+  <New>DocumentLibraryForm</New>
+</FormTemplates>
+</file>
+
+<file path=customXml/item2.xml><?xml version="1.0" encoding="utf-8"?>
 <ct:contentTypeSchema xmlns:ct="http://schemas.microsoft.com/office/2006/metadata/contentType" xmlns:ma="http://schemas.microsoft.com/office/2006/metadata/properties/metaAttributes" ct:_="" ma:_="" ma:contentTypeName="Document" ma:contentTypeID="0x010100813689A6D4B89E42B19FEB157D38FBD6" ma:contentTypeVersion="12" ma:contentTypeDescription="Create a new document." ma:contentTypeScope="" ma:versionID="060fa9482d70bb93570609a78d99f5d9">
   <xsd:schema xmlns:xsd="http://www.w3.org/2001/XMLSchema" xmlns:xs="http://www.w3.org/2001/XMLSchema" xmlns:p="http://schemas.microsoft.com/office/2006/metadata/properties" xmlns:ns2="e4e266e2-1cc9-490a-9b6e-95d12645d3f8" xmlns:ns3="7f484da3-dada-4f7f-9372-c1d0780a2a8a" targetNamespace="http://schemas.microsoft.com/office/2006/metadata/properties" ma:root="true" ma:fieldsID="b3e38ddfa00f9c243b84a3cdd26871e5" ns2:_="" ns3:_="">
     <xsd:import namespace="e4e266e2-1cc9-490a-9b6e-95d12645d3f8"/>
@@ -4959,15 +6034,6 @@
 </ct:contentTypeSchema>
 </file>
 
-<file path=customXml/item2.xml><?xml version="1.0" encoding="utf-8"?>
-<?mso-contentType ?>
-<FormTemplates xmlns="http://schemas.microsoft.com/sharepoint/v3/contenttype/forms">
-  <Display>DocumentLibraryForm</Display>
-  <Edit>DocumentLibraryForm</Edit>
-  <New>DocumentLibraryForm</New>
-</FormTemplates>
-</file>
-
 <file path=customXml/item3.xml><?xml version="1.0" encoding="utf-8"?>
 <p:properties xmlns:p="http://schemas.microsoft.com/office/2006/metadata/properties" xmlns:xsi="http://www.w3.org/2001/XMLSchema-instance" xmlns:pc="http://schemas.microsoft.com/office/infopath/2007/PartnerControls">
   <documentManagement>
@@ -4982,6 +6048,14 @@
 </file>
 
 <file path=customXml/itemProps1.xml><?xml version="1.0" encoding="utf-8"?>
+<ds:datastoreItem xmlns:ds="http://schemas.openxmlformats.org/officeDocument/2006/customXml" ds:itemID="{53AFE627-A15F-4555-96C7-ADEAA8B9197C}">
+  <ds:schemaRefs>
+    <ds:schemaRef ds:uri="http://schemas.microsoft.com/sharepoint/v3/contenttype/forms"/>
+  </ds:schemaRefs>
+</ds:datastoreItem>
+</file>
+
+<file path=customXml/itemProps2.xml><?xml version="1.0" encoding="utf-8"?>
 <ds:datastoreItem xmlns:ds="http://schemas.openxmlformats.org/officeDocument/2006/customXml" ds:itemID="{CE445457-F8E5-463A-8C27-B0010C250FD0}">
   <ds:schemaRefs>
     <ds:schemaRef ds:uri="http://schemas.microsoft.com/office/2006/metadata/contentType"/>
@@ -5000,26 +6074,12 @@
 </ds:datastoreItem>
 </file>
 
-<file path=customXml/itemProps2.xml><?xml version="1.0" encoding="utf-8"?>
-<ds:datastoreItem xmlns:ds="http://schemas.openxmlformats.org/officeDocument/2006/customXml" ds:itemID="{53AFE627-A15F-4555-96C7-ADEAA8B9197C}">
-  <ds:schemaRefs>
-    <ds:schemaRef ds:uri="http://schemas.microsoft.com/sharepoint/v3/contenttype/forms"/>
-  </ds:schemaRefs>
-</ds:datastoreItem>
-</file>
-
 <file path=customXml/itemProps3.xml><?xml version="1.0" encoding="utf-8"?>
 <ds:datastoreItem xmlns:ds="http://schemas.openxmlformats.org/officeDocument/2006/customXml" ds:itemID="{B699E1D1-1A9F-4234-8B5A-C34BAA439757}">
   <ds:schemaRefs>
-    <ds:schemaRef ds:uri="e4e266e2-1cc9-490a-9b6e-95d12645d3f8"/>
     <ds:schemaRef ds:uri="http://schemas.microsoft.com/office/2006/metadata/properties"/>
     <ds:schemaRef ds:uri="http://schemas.microsoft.com/office/infopath/2007/PartnerControls"/>
-    <ds:schemaRef ds:uri="http://schemas.microsoft.com/office/2006/documentManagement/types"/>
-    <ds:schemaRef ds:uri="http://purl.org/dc/dcmitype/"/>
-    <ds:schemaRef ds:uri="http://www.w3.org/XML/1998/namespace"/>
-    <ds:schemaRef ds:uri="http://purl.org/dc/terms/"/>
-    <ds:schemaRef ds:uri="http://purl.org/dc/elements/1.1/"/>
-    <ds:schemaRef ds:uri="http://schemas.openxmlformats.org/package/2006/metadata/core-properties"/>
+    <ds:schemaRef ds:uri="e4e266e2-1cc9-490a-9b6e-95d12645d3f8"/>
     <ds:schemaRef ds:uri="7f484da3-dada-4f7f-9372-c1d0780a2a8a"/>
   </ds:schemaRefs>
 </ds:datastoreItem>

</xml_diff>